<commit_message>
Depois da aula de CSS. Agora vem o Bootstrap
</commit_message>
<xml_diff>
--- a/Introdução ao Curso de HTML/Introdução ao Curso de HTML - Estrutura Básica.docx
+++ b/Introdução ao Curso de HTML/Introdução ao Curso de HTML - Estrutura Básica.docx
@@ -3958,14 +3958,7 @@
           <w:rFonts w:ascii="Courier New" w:hAnsi="Courier New" w:cs="Courier New"/>
           <w:color w:val="1B1B32"/>
         </w:rPr>
-        <w:t>C</w:t>
-      </w:r>
-      <w:r>
-        <w:rPr>
-          <w:rFonts w:ascii="Courier New" w:hAnsi="Courier New" w:cs="Courier New"/>
-          <w:color w:val="1B1B32"/>
-        </w:rPr>
-        <w:t>omment</w:t>
+        <w:t>Comment</w:t>
       </w:r>
       <w:proofErr w:type="spellEnd"/>
       <w:r>
@@ -10132,6 +10125,4031 @@
           <w:szCs w:val="27"/>
         </w:rPr>
         <w:t>.</w:t>
+      </w:r>
+    </w:p>
+    <w:p>
+      <w:pPr>
+        <w:pStyle w:val="Ttulo1"/>
+        <w:shd w:val="clear" w:color="auto" w:fill="FFFFFF"/>
+        <w:jc w:val="center"/>
+        <w:rPr>
+          <w:rFonts w:ascii="Arial" w:hAnsi="Arial" w:cs="Arial"/>
+          <w:color w:val="23282C"/>
+        </w:rPr>
+      </w:pPr>
+      <w:r>
+        <w:rPr>
+          <w:rFonts w:ascii="Arial" w:hAnsi="Arial" w:cs="Arial"/>
+          <w:color w:val="23282C"/>
+        </w:rPr>
+        <w:t>CSS 3</w:t>
+      </w:r>
+    </w:p>
+    <w:p>
+      <w:pPr>
+        <w:pStyle w:val="Ttulo2"/>
+        <w:shd w:val="clear" w:color="auto" w:fill="FFFFFF"/>
+        <w:rPr>
+          <w:rFonts w:ascii="Arial" w:hAnsi="Arial" w:cs="Arial"/>
+          <w:color w:val="23282C"/>
+        </w:rPr>
+      </w:pPr>
+      <w:r>
+        <w:rPr>
+          <w:rFonts w:ascii="Arial" w:hAnsi="Arial" w:cs="Arial"/>
+          <w:color w:val="23282C"/>
+        </w:rPr>
+        <w:t>Definição e seletores</w:t>
+      </w:r>
+    </w:p>
+    <w:p>
+      <w:pPr>
+        <w:pStyle w:val="NormalWeb"/>
+        <w:shd w:val="clear" w:color="auto" w:fill="FFFFFF"/>
+        <w:rPr>
+          <w:rFonts w:ascii="Arial" w:hAnsi="Arial" w:cs="Arial"/>
+          <w:color w:val="23282C"/>
+          <w:sz w:val="21"/>
+          <w:szCs w:val="21"/>
+        </w:rPr>
+      </w:pPr>
+      <w:r>
+        <w:rPr>
+          <w:rFonts w:ascii="Arial" w:hAnsi="Arial" w:cs="Arial"/>
+          <w:color w:val="23282C"/>
+          <w:sz w:val="21"/>
+          <w:szCs w:val="21"/>
+        </w:rPr>
+        <w:t>Após a criação do HTML a necessidade de formatar as páginas ficou evidente, assim, em 1996, foi criada a linguagem de estilo que conhecemos por CSS.</w:t>
+      </w:r>
+    </w:p>
+    <w:p>
+      <w:pPr>
+        <w:pStyle w:val="NormalWeb"/>
+        <w:shd w:val="clear" w:color="auto" w:fill="FFFFFF"/>
+        <w:rPr>
+          <w:rFonts w:ascii="Arial" w:hAnsi="Arial" w:cs="Arial"/>
+          <w:color w:val="23282C"/>
+          <w:sz w:val="21"/>
+          <w:szCs w:val="21"/>
+        </w:rPr>
+      </w:pPr>
+      <w:r>
+        <w:rPr>
+          <w:rFonts w:ascii="Arial" w:hAnsi="Arial" w:cs="Arial"/>
+          <w:color w:val="23282C"/>
+          <w:sz w:val="21"/>
+          <w:szCs w:val="21"/>
+        </w:rPr>
+        <w:t>A sintaxe é bem simples e pode ser explicada com a frase "você cria regras de estilo para elementos ou grupos de elementos".</w:t>
+      </w:r>
+    </w:p>
+    <w:p>
+      <w:pPr>
+        <w:pStyle w:val="NormalWeb"/>
+        <w:shd w:val="clear" w:color="auto" w:fill="FFFFFF"/>
+        <w:rPr>
+          <w:rFonts w:ascii="Arial" w:hAnsi="Arial" w:cs="Arial"/>
+          <w:color w:val="23282C"/>
+          <w:sz w:val="21"/>
+          <w:szCs w:val="21"/>
+        </w:rPr>
+      </w:pPr>
+      <w:r>
+        <w:rPr>
+          <w:rFonts w:ascii="Arial" w:hAnsi="Arial" w:cs="Arial"/>
+          <w:color w:val="23282C"/>
+          <w:sz w:val="21"/>
+          <w:szCs w:val="21"/>
+        </w:rPr>
+        <w:t>Vamos usar um elemento HTML que vimos anteriormente, a âncora &lt;a&gt;</w:t>
+      </w:r>
+      <w:r>
+        <w:rPr>
+          <w:rFonts w:ascii="Arial" w:hAnsi="Arial" w:cs="Arial"/>
+          <w:color w:val="23282C"/>
+          <w:sz w:val="21"/>
+          <w:szCs w:val="21"/>
+        </w:rPr>
+        <w:t xml:space="preserve"> (seletor)</w:t>
+      </w:r>
+      <w:r>
+        <w:rPr>
+          <w:rFonts w:ascii="Arial" w:hAnsi="Arial" w:cs="Arial"/>
+          <w:color w:val="23282C"/>
+          <w:sz w:val="21"/>
+          <w:szCs w:val="21"/>
+        </w:rPr>
+        <w:t>, para exemplificar.</w:t>
+      </w:r>
+    </w:p>
+    <w:p>
+      <w:pPr>
+        <w:pStyle w:val="NormalWeb"/>
+        <w:shd w:val="clear" w:color="auto" w:fill="FFFFFF"/>
+        <w:rPr>
+          <w:rFonts w:ascii="Arial" w:hAnsi="Arial" w:cs="Arial"/>
+          <w:color w:val="23282C"/>
+          <w:sz w:val="21"/>
+          <w:szCs w:val="21"/>
+        </w:rPr>
+      </w:pPr>
+      <w:r>
+        <w:rPr>
+          <w:rFonts w:ascii="Arial" w:hAnsi="Arial" w:cs="Arial"/>
+          <w:color w:val="23282C"/>
+          <w:sz w:val="21"/>
+          <w:szCs w:val="21"/>
+        </w:rPr>
+        <w:t>Uma regra CSS é representada por um seletor ou um grupo de seletores, no nosso caso é o &lt;a&gt;, então dentro de um par de chaves adicionamos as declarações, no exemplo acima estamos alterando cor e tamanho da fonte dessa âncora, as declarações são formadas por uma propriedade e um valor.</w:t>
+      </w:r>
+    </w:p>
+    <w:p>
+      <w:pPr>
+        <w:pStyle w:val="NormalWeb"/>
+        <w:shd w:val="clear" w:color="auto" w:fill="FFFFFF"/>
+        <w:rPr>
+          <w:rFonts w:ascii="Arial" w:hAnsi="Arial" w:cs="Arial"/>
+          <w:color w:val="23282C"/>
+          <w:sz w:val="21"/>
+          <w:szCs w:val="21"/>
+        </w:rPr>
+      </w:pPr>
+      <w:r>
+        <w:rPr>
+          <w:rFonts w:ascii="Arial" w:hAnsi="Arial" w:cs="Arial"/>
+          <w:color w:val="23282C"/>
+          <w:sz w:val="21"/>
+          <w:szCs w:val="21"/>
+        </w:rPr>
+        <w:t>Percebam que podemos colocar vários seletores em uma regra separando-os por vírgula.</w:t>
+      </w:r>
+    </w:p>
+    <w:p>
+      <w:pPr>
+        <w:pStyle w:val="NormalWeb"/>
+        <w:shd w:val="clear" w:color="auto" w:fill="FFFFFF"/>
+        <w:rPr>
+          <w:rFonts w:ascii="Arial" w:hAnsi="Arial" w:cs="Arial"/>
+          <w:color w:val="23282C"/>
+          <w:sz w:val="21"/>
+          <w:szCs w:val="21"/>
+        </w:rPr>
+      </w:pPr>
+      <w:r>
+        <w:rPr>
+          <w:rFonts w:ascii="Arial" w:hAnsi="Arial" w:cs="Arial"/>
+          <w:color w:val="23282C"/>
+          <w:sz w:val="21"/>
+          <w:szCs w:val="21"/>
+        </w:rPr>
+        <w:tab/>
+      </w:r>
+      <w:proofErr w:type="spellStart"/>
+      <w:r>
+        <w:rPr>
+          <w:rFonts w:ascii="Arial" w:hAnsi="Arial" w:cs="Arial"/>
+          <w:color w:val="23282C"/>
+          <w:sz w:val="21"/>
+          <w:szCs w:val="21"/>
+        </w:rPr>
+        <w:t>Ex</w:t>
+      </w:r>
+      <w:proofErr w:type="spellEnd"/>
+      <w:r>
+        <w:rPr>
+          <w:rFonts w:ascii="Arial" w:hAnsi="Arial" w:cs="Arial"/>
+          <w:color w:val="23282C"/>
+          <w:sz w:val="21"/>
+          <w:szCs w:val="21"/>
+        </w:rPr>
+        <w:t>: a, p, h1, h3 {...</w:t>
+      </w:r>
+    </w:p>
+    <w:p>
+      <w:pPr>
+        <w:pStyle w:val="NormalWeb"/>
+        <w:shd w:val="clear" w:color="auto" w:fill="FFFFFF"/>
+        <w:rPr>
+          <w:rFonts w:ascii="Arial" w:hAnsi="Arial" w:cs="Arial"/>
+          <w:color w:val="23282C"/>
+          <w:sz w:val="21"/>
+          <w:szCs w:val="21"/>
+        </w:rPr>
+      </w:pPr>
+      <w:r>
+        <w:rPr>
+          <w:rFonts w:ascii="Arial" w:hAnsi="Arial" w:cs="Arial"/>
+          <w:color w:val="23282C"/>
+          <w:sz w:val="21"/>
+          <w:szCs w:val="21"/>
+        </w:rPr>
+        <w:t xml:space="preserve">E há um último detalhe nesse exemplo: a </w:t>
+      </w:r>
+      <w:proofErr w:type="spellStart"/>
+      <w:proofErr w:type="gramStart"/>
+      <w:r>
+        <w:rPr>
+          <w:rFonts w:ascii="Arial" w:hAnsi="Arial" w:cs="Arial"/>
+          <w:color w:val="23282C"/>
+          <w:sz w:val="21"/>
+          <w:szCs w:val="21"/>
+        </w:rPr>
+        <w:t>pseudo-classe</w:t>
+      </w:r>
+      <w:proofErr w:type="spellEnd"/>
+      <w:proofErr w:type="gramEnd"/>
+      <w:r>
+        <w:rPr>
+          <w:rFonts w:ascii="Arial" w:hAnsi="Arial" w:cs="Arial"/>
+          <w:color w:val="23282C"/>
+          <w:sz w:val="21"/>
+          <w:szCs w:val="21"/>
+        </w:rPr>
+        <w:t>. Elementos HTML sofrem alterações causadas pela interação do usuário, como mover o mouse por cima ou clicar nesse elemento.</w:t>
+      </w:r>
+    </w:p>
+    <w:p>
+      <w:pPr>
+        <w:pStyle w:val="NormalWeb"/>
+        <w:shd w:val="clear" w:color="auto" w:fill="FFFFFF"/>
+        <w:rPr>
+          <w:rFonts w:ascii="Arial" w:hAnsi="Arial" w:cs="Arial"/>
+          <w:color w:val="23282C"/>
+          <w:sz w:val="21"/>
+          <w:szCs w:val="21"/>
+        </w:rPr>
+      </w:pPr>
+      <w:r>
+        <w:rPr>
+          <w:rFonts w:ascii="Arial" w:hAnsi="Arial" w:cs="Arial"/>
+          <w:color w:val="23282C"/>
+          <w:sz w:val="21"/>
+          <w:szCs w:val="21"/>
+        </w:rPr>
+        <w:t>O </w:t>
+      </w:r>
+      <w:r>
+        <w:rPr>
+          <w:rStyle w:val="nfase"/>
+          <w:rFonts w:ascii="Arial" w:hAnsi="Arial" w:cs="Arial"/>
+          <w:color w:val="23282C"/>
+          <w:sz w:val="21"/>
+          <w:szCs w:val="21"/>
+        </w:rPr>
+        <w:t>a:hover</w:t>
+      </w:r>
+      <w:r>
+        <w:rPr>
+          <w:rFonts w:ascii="Arial" w:hAnsi="Arial" w:cs="Arial"/>
+          <w:color w:val="23282C"/>
+          <w:sz w:val="21"/>
+          <w:szCs w:val="21"/>
+        </w:rPr>
+        <w:t> do exemplo significa que a âncora também terá essa aparência quando o usuário passar o mouse por cima de um </w:t>
+      </w:r>
+      <w:r>
+        <w:rPr>
+          <w:rStyle w:val="nfase"/>
+          <w:rFonts w:ascii="Arial" w:hAnsi="Arial" w:cs="Arial"/>
+          <w:color w:val="23282C"/>
+          <w:sz w:val="21"/>
+          <w:szCs w:val="21"/>
+        </w:rPr>
+        <w:t>hyperlink</w:t>
+      </w:r>
+      <w:r>
+        <w:rPr>
+          <w:rFonts w:ascii="Arial" w:hAnsi="Arial" w:cs="Arial"/>
+          <w:color w:val="23282C"/>
+          <w:sz w:val="21"/>
+          <w:szCs w:val="21"/>
+        </w:rPr>
+        <w:t>.</w:t>
+      </w:r>
+    </w:p>
+    <w:p>
+      <w:pPr>
+        <w:pStyle w:val="NormalWeb"/>
+        <w:shd w:val="clear" w:color="auto" w:fill="FFFFFF"/>
+        <w:rPr>
+          <w:rFonts w:ascii="Arial" w:hAnsi="Arial" w:cs="Arial"/>
+          <w:color w:val="23282C"/>
+          <w:sz w:val="21"/>
+          <w:szCs w:val="21"/>
+        </w:rPr>
+      </w:pPr>
+      <w:r>
+        <w:rPr>
+          <w:rFonts w:ascii="Arial" w:hAnsi="Arial" w:cs="Arial"/>
+          <w:color w:val="23282C"/>
+          <w:sz w:val="21"/>
+          <w:szCs w:val="21"/>
+        </w:rPr>
+        <w:t> </w:t>
+      </w:r>
+    </w:p>
+    <w:p>
+      <w:pPr>
+        <w:pStyle w:val="Ttulo2"/>
+        <w:shd w:val="clear" w:color="auto" w:fill="FFFFFF"/>
+        <w:rPr>
+          <w:rFonts w:ascii="Arial" w:hAnsi="Arial" w:cs="Arial"/>
+          <w:color w:val="23282C"/>
+        </w:rPr>
+      </w:pPr>
+      <w:r>
+        <w:rPr>
+          <w:rFonts w:ascii="Arial" w:hAnsi="Arial" w:cs="Arial"/>
+          <w:color w:val="23282C"/>
+        </w:rPr>
+        <w:t>ID x Classe</w:t>
+      </w:r>
+    </w:p>
+    <w:p>
+      <w:pPr>
+        <w:pStyle w:val="NormalWeb"/>
+        <w:shd w:val="clear" w:color="auto" w:fill="FFFFFF"/>
+        <w:rPr>
+          <w:rFonts w:ascii="Arial" w:hAnsi="Arial" w:cs="Arial"/>
+          <w:color w:val="23282C"/>
+          <w:sz w:val="21"/>
+          <w:szCs w:val="21"/>
+        </w:rPr>
+      </w:pPr>
+      <w:r>
+        <w:rPr>
+          <w:rFonts w:ascii="Arial" w:hAnsi="Arial" w:cs="Arial"/>
+          <w:color w:val="23282C"/>
+          <w:sz w:val="21"/>
+          <w:szCs w:val="21"/>
+        </w:rPr>
+        <w:t>No exemplo anterior criamos uma regra que altera um elemento HTML diretamente, mas isso significa que todos os elementos &lt;a&gt; ficarão com aquela aparência, e normalmente temos sites mais complexos que precisam de várias regras diferentes para elementos iguais.</w:t>
+      </w:r>
+    </w:p>
+    <w:p>
+      <w:pPr>
+        <w:pStyle w:val="NormalWeb"/>
+        <w:shd w:val="clear" w:color="auto" w:fill="FFFFFF"/>
+        <w:rPr>
+          <w:rFonts w:ascii="Arial" w:hAnsi="Arial" w:cs="Arial"/>
+          <w:color w:val="23282C"/>
+          <w:sz w:val="21"/>
+          <w:szCs w:val="21"/>
+        </w:rPr>
+      </w:pPr>
+      <w:r>
+        <w:rPr>
+          <w:rFonts w:ascii="Arial" w:hAnsi="Arial" w:cs="Arial"/>
+          <w:color w:val="23282C"/>
+          <w:sz w:val="21"/>
+          <w:szCs w:val="21"/>
+        </w:rPr>
+        <w:t xml:space="preserve">Para ficar mais tangível vamos relembrar um pouco o site que começamos a fazer no módulo passado, ele tinha vários elementos header, mas não vamos querer que o header principal tenha a mesma formatação que o header de uma postagem, é aí que entram os </w:t>
+      </w:r>
+      <w:proofErr w:type="spellStart"/>
+      <w:r>
+        <w:rPr>
+          <w:rFonts w:ascii="Arial" w:hAnsi="Arial" w:cs="Arial"/>
+          <w:color w:val="23282C"/>
+          <w:sz w:val="21"/>
+          <w:szCs w:val="21"/>
+        </w:rPr>
+        <w:t>IDs</w:t>
+      </w:r>
+      <w:proofErr w:type="spellEnd"/>
+      <w:r>
+        <w:rPr>
+          <w:rFonts w:ascii="Arial" w:hAnsi="Arial" w:cs="Arial"/>
+          <w:color w:val="23282C"/>
+          <w:sz w:val="21"/>
+          <w:szCs w:val="21"/>
+        </w:rPr>
+        <w:t xml:space="preserve"> e Classes.</w:t>
+      </w:r>
+    </w:p>
+    <w:p>
+      <w:pPr>
+        <w:pStyle w:val="NormalWeb"/>
+        <w:shd w:val="clear" w:color="auto" w:fill="FFFFFF"/>
+        <w:rPr>
+          <w:rFonts w:ascii="Arial" w:hAnsi="Arial" w:cs="Arial"/>
+          <w:color w:val="23282C"/>
+          <w:sz w:val="21"/>
+          <w:szCs w:val="21"/>
+        </w:rPr>
+      </w:pPr>
+      <w:r>
+        <w:rPr>
+          <w:rFonts w:ascii="Arial" w:hAnsi="Arial" w:cs="Arial"/>
+          <w:color w:val="23282C"/>
+          <w:sz w:val="21"/>
+          <w:szCs w:val="21"/>
+        </w:rPr>
+        <w:t xml:space="preserve">O seletor que vimos no primeiro exemplo é um seletor de tipo, pois ele representa um elemento HTML, e com </w:t>
+      </w:r>
+      <w:proofErr w:type="spellStart"/>
+      <w:r>
+        <w:rPr>
+          <w:rFonts w:ascii="Arial" w:hAnsi="Arial" w:cs="Arial"/>
+          <w:color w:val="23282C"/>
+          <w:sz w:val="21"/>
+          <w:szCs w:val="21"/>
+        </w:rPr>
+        <w:t>IDs</w:t>
+      </w:r>
+      <w:proofErr w:type="spellEnd"/>
+      <w:r>
+        <w:rPr>
+          <w:rFonts w:ascii="Arial" w:hAnsi="Arial" w:cs="Arial"/>
+          <w:color w:val="23282C"/>
+          <w:sz w:val="21"/>
+          <w:szCs w:val="21"/>
+        </w:rPr>
+        <w:t xml:space="preserve"> e Classes podemos representar qualquer tipo de </w:t>
+      </w:r>
+      <w:proofErr w:type="gramStart"/>
+      <w:r>
+        <w:rPr>
+          <w:rFonts w:ascii="Arial" w:hAnsi="Arial" w:cs="Arial"/>
+          <w:color w:val="23282C"/>
+          <w:sz w:val="21"/>
+          <w:szCs w:val="21"/>
+        </w:rPr>
+        <w:t>elemento</w:t>
+      </w:r>
+      <w:proofErr w:type="gramEnd"/>
+      <w:r>
+        <w:rPr>
+          <w:rFonts w:ascii="Arial" w:hAnsi="Arial" w:cs="Arial"/>
+          <w:color w:val="23282C"/>
+          <w:sz w:val="21"/>
+          <w:szCs w:val="21"/>
+        </w:rPr>
+        <w:t xml:space="preserve"> mas há algumas diferenças entre eles:</w:t>
+      </w:r>
+    </w:p>
+    <w:p>
+      <w:pPr>
+        <w:pStyle w:val="NormalWeb"/>
+        <w:shd w:val="clear" w:color="auto" w:fill="FFFFFF"/>
+        <w:rPr>
+          <w:rFonts w:ascii="Arial" w:hAnsi="Arial" w:cs="Arial"/>
+          <w:color w:val="23282C"/>
+          <w:sz w:val="21"/>
+          <w:szCs w:val="21"/>
+        </w:rPr>
+      </w:pPr>
+      <w:r>
+        <w:rPr>
+          <w:rFonts w:ascii="Arial" w:hAnsi="Arial" w:cs="Arial"/>
+          <w:color w:val="23282C"/>
+          <w:sz w:val="21"/>
+          <w:szCs w:val="21"/>
+        </w:rPr>
+        <w:lastRenderedPageBreak/>
+        <w:t>ID: é representado pelo símbolo # (</w:t>
+      </w:r>
+      <w:proofErr w:type="spellStart"/>
+      <w:r>
+        <w:rPr>
+          <w:rFonts w:ascii="Arial" w:hAnsi="Arial" w:cs="Arial"/>
+          <w:color w:val="23282C"/>
+          <w:sz w:val="21"/>
+          <w:szCs w:val="21"/>
+        </w:rPr>
+        <w:t>hash</w:t>
+      </w:r>
+      <w:proofErr w:type="spellEnd"/>
+      <w:r>
+        <w:rPr>
+          <w:rFonts w:ascii="Arial" w:hAnsi="Arial" w:cs="Arial"/>
+          <w:color w:val="23282C"/>
+          <w:sz w:val="21"/>
+          <w:szCs w:val="21"/>
+        </w:rPr>
+        <w:t>) seguido de um nome para esse ID.</w:t>
+      </w:r>
+    </w:p>
+    <w:p>
+      <w:pPr>
+        <w:pStyle w:val="NormalWeb"/>
+        <w:shd w:val="clear" w:color="auto" w:fill="FFFFFF"/>
+        <w:rPr>
+          <w:rFonts w:ascii="Arial" w:hAnsi="Arial" w:cs="Arial"/>
+          <w:color w:val="23282C"/>
+          <w:sz w:val="21"/>
+          <w:szCs w:val="21"/>
+        </w:rPr>
+      </w:pPr>
+      <w:r>
+        <w:rPr>
+          <w:rFonts w:ascii="Arial" w:hAnsi="Arial" w:cs="Arial"/>
+          <w:color w:val="23282C"/>
+          <w:sz w:val="21"/>
+          <w:szCs w:val="21"/>
+        </w:rPr>
+        <w:t>#header {</w:t>
+      </w:r>
+    </w:p>
+    <w:p>
+      <w:pPr>
+        <w:pStyle w:val="NormalWeb"/>
+        <w:shd w:val="clear" w:color="auto" w:fill="FFFFFF"/>
+        <w:rPr>
+          <w:rFonts w:ascii="Arial" w:hAnsi="Arial" w:cs="Arial"/>
+          <w:color w:val="23282C"/>
+          <w:sz w:val="21"/>
+          <w:szCs w:val="21"/>
+        </w:rPr>
+      </w:pPr>
+      <w:r>
+        <w:rPr>
+          <w:rFonts w:ascii="Arial" w:hAnsi="Arial" w:cs="Arial"/>
+          <w:color w:val="23282C"/>
+          <w:sz w:val="21"/>
+          <w:szCs w:val="21"/>
+        </w:rPr>
+        <w:tab/>
+      </w:r>
+      <w:proofErr w:type="spellStart"/>
+      <w:r>
+        <w:rPr>
+          <w:rFonts w:ascii="Arial" w:hAnsi="Arial" w:cs="Arial"/>
+          <w:color w:val="23282C"/>
+          <w:sz w:val="21"/>
+          <w:szCs w:val="21"/>
+        </w:rPr>
+        <w:t>Padding</w:t>
+      </w:r>
+      <w:proofErr w:type="spellEnd"/>
+      <w:r>
+        <w:rPr>
+          <w:rFonts w:ascii="Arial" w:hAnsi="Arial" w:cs="Arial"/>
+          <w:color w:val="23282C"/>
+          <w:sz w:val="21"/>
+          <w:szCs w:val="21"/>
+        </w:rPr>
+        <w:t>: 15px;</w:t>
+      </w:r>
+    </w:p>
+    <w:p>
+      <w:pPr>
+        <w:pStyle w:val="NormalWeb"/>
+        <w:shd w:val="clear" w:color="auto" w:fill="FFFFFF"/>
+        <w:rPr>
+          <w:rFonts w:ascii="Arial" w:hAnsi="Arial" w:cs="Arial"/>
+          <w:color w:val="23282C"/>
+          <w:sz w:val="21"/>
+          <w:szCs w:val="21"/>
+        </w:rPr>
+      </w:pPr>
+      <w:r>
+        <w:rPr>
+          <w:rFonts w:ascii="Arial" w:hAnsi="Arial" w:cs="Arial"/>
+          <w:color w:val="23282C"/>
+          <w:sz w:val="21"/>
+          <w:szCs w:val="21"/>
+        </w:rPr>
+        <w:t>}</w:t>
+      </w:r>
+    </w:p>
+    <w:p>
+      <w:pPr>
+        <w:pStyle w:val="NormalWeb"/>
+        <w:shd w:val="clear" w:color="auto" w:fill="FFFFFF"/>
+        <w:rPr>
+          <w:rFonts w:ascii="Arial" w:hAnsi="Arial" w:cs="Arial"/>
+          <w:color w:val="23282C"/>
+          <w:sz w:val="21"/>
+          <w:szCs w:val="21"/>
+        </w:rPr>
+      </w:pPr>
+      <w:r>
+        <w:rPr>
+          <w:rFonts w:ascii="Arial" w:hAnsi="Arial" w:cs="Arial"/>
+          <w:color w:val="23282C"/>
+          <w:sz w:val="21"/>
+          <w:szCs w:val="21"/>
+        </w:rPr>
+        <w:t xml:space="preserve">Classe: a classe é representada de forma parecida do ID, mas é precedida por um ponto em vez do </w:t>
+      </w:r>
+      <w:proofErr w:type="spellStart"/>
+      <w:r>
+        <w:rPr>
+          <w:rFonts w:ascii="Arial" w:hAnsi="Arial" w:cs="Arial"/>
+          <w:color w:val="23282C"/>
+          <w:sz w:val="21"/>
+          <w:szCs w:val="21"/>
+        </w:rPr>
+        <w:t>hash</w:t>
+      </w:r>
+      <w:proofErr w:type="spellEnd"/>
+      <w:r>
+        <w:rPr>
+          <w:rFonts w:ascii="Arial" w:hAnsi="Arial" w:cs="Arial"/>
+          <w:color w:val="23282C"/>
+          <w:sz w:val="21"/>
+          <w:szCs w:val="21"/>
+        </w:rPr>
+        <w:t>.</w:t>
+      </w:r>
+    </w:p>
+    <w:p>
+      <w:pPr>
+        <w:pStyle w:val="NormalWeb"/>
+        <w:shd w:val="clear" w:color="auto" w:fill="FFFFFF"/>
+        <w:rPr>
+          <w:rFonts w:ascii="Arial" w:hAnsi="Arial" w:cs="Arial"/>
+          <w:color w:val="23282C"/>
+          <w:sz w:val="21"/>
+          <w:szCs w:val="21"/>
+        </w:rPr>
+      </w:pPr>
+      <w:proofErr w:type="gramStart"/>
+      <w:r>
+        <w:rPr>
+          <w:rFonts w:ascii="Arial" w:hAnsi="Arial" w:cs="Arial"/>
+          <w:color w:val="23282C"/>
+          <w:sz w:val="21"/>
+          <w:szCs w:val="21"/>
+        </w:rPr>
+        <w:t>.header</w:t>
+      </w:r>
+      <w:proofErr w:type="gramEnd"/>
+      <w:r>
+        <w:rPr>
+          <w:rFonts w:ascii="Arial" w:hAnsi="Arial" w:cs="Arial"/>
+          <w:color w:val="23282C"/>
+          <w:sz w:val="21"/>
+          <w:szCs w:val="21"/>
+        </w:rPr>
+        <w:t xml:space="preserve"> {</w:t>
+      </w:r>
+    </w:p>
+    <w:p>
+      <w:pPr>
+        <w:pStyle w:val="NormalWeb"/>
+        <w:shd w:val="clear" w:color="auto" w:fill="FFFFFF"/>
+        <w:rPr>
+          <w:rFonts w:ascii="Arial" w:hAnsi="Arial" w:cs="Arial"/>
+          <w:color w:val="23282C"/>
+          <w:sz w:val="21"/>
+          <w:szCs w:val="21"/>
+        </w:rPr>
+      </w:pPr>
+      <w:r>
+        <w:rPr>
+          <w:rFonts w:ascii="Arial" w:hAnsi="Arial" w:cs="Arial"/>
+          <w:color w:val="23282C"/>
+          <w:sz w:val="21"/>
+          <w:szCs w:val="21"/>
+        </w:rPr>
+        <w:tab/>
+      </w:r>
+      <w:proofErr w:type="spellStart"/>
+      <w:r>
+        <w:rPr>
+          <w:rFonts w:ascii="Arial" w:hAnsi="Arial" w:cs="Arial"/>
+          <w:color w:val="23282C"/>
+          <w:sz w:val="21"/>
+          <w:szCs w:val="21"/>
+        </w:rPr>
+        <w:t>Padding</w:t>
+      </w:r>
+      <w:proofErr w:type="spellEnd"/>
+      <w:r>
+        <w:rPr>
+          <w:rFonts w:ascii="Arial" w:hAnsi="Arial" w:cs="Arial"/>
+          <w:color w:val="23282C"/>
+          <w:sz w:val="21"/>
+          <w:szCs w:val="21"/>
+        </w:rPr>
+        <w:t>: 15px;</w:t>
+      </w:r>
+    </w:p>
+    <w:p>
+      <w:pPr>
+        <w:pStyle w:val="NormalWeb"/>
+        <w:shd w:val="clear" w:color="auto" w:fill="FFFFFF"/>
+        <w:rPr>
+          <w:rFonts w:ascii="Arial" w:hAnsi="Arial" w:cs="Arial"/>
+          <w:color w:val="23282C"/>
+          <w:sz w:val="21"/>
+          <w:szCs w:val="21"/>
+        </w:rPr>
+      </w:pPr>
+      <w:r>
+        <w:rPr>
+          <w:rFonts w:ascii="Arial" w:hAnsi="Arial" w:cs="Arial"/>
+          <w:color w:val="23282C"/>
+          <w:sz w:val="21"/>
+          <w:szCs w:val="21"/>
+        </w:rPr>
+        <w:t>}</w:t>
+      </w:r>
+    </w:p>
+    <w:p>
+      <w:pPr>
+        <w:pStyle w:val="NormalWeb"/>
+        <w:shd w:val="clear" w:color="auto" w:fill="FFFFFF"/>
+        <w:rPr>
+          <w:rFonts w:ascii="Arial" w:hAnsi="Arial" w:cs="Arial"/>
+          <w:color w:val="23282C"/>
+          <w:sz w:val="21"/>
+          <w:szCs w:val="21"/>
+        </w:rPr>
+      </w:pPr>
+      <w:r>
+        <w:rPr>
+          <w:rFonts w:ascii="Arial" w:hAnsi="Arial" w:cs="Arial"/>
+          <w:color w:val="23282C"/>
+          <w:sz w:val="21"/>
+          <w:szCs w:val="21"/>
+        </w:rPr>
+        <w:t>E a diferença mais importante entre eles é a forma como devem ser usados: o ID só pode ser usado uma vez em uma página HTML enquanto a classe não tem restrições.</w:t>
+      </w:r>
+    </w:p>
+    <w:p>
+      <w:pPr>
+        <w:pStyle w:val="NormalWeb"/>
+        <w:shd w:val="clear" w:color="auto" w:fill="FFFFFF"/>
+        <w:rPr>
+          <w:rFonts w:ascii="Arial" w:hAnsi="Arial" w:cs="Arial"/>
+          <w:color w:val="23282C"/>
+          <w:sz w:val="21"/>
+          <w:szCs w:val="21"/>
+        </w:rPr>
+      </w:pPr>
+      <w:r>
+        <w:rPr>
+          <w:rFonts w:ascii="Arial" w:hAnsi="Arial" w:cs="Arial"/>
+          <w:color w:val="23282C"/>
+          <w:sz w:val="21"/>
+          <w:szCs w:val="21"/>
+        </w:rPr>
+        <w:t> </w:t>
+      </w:r>
+    </w:p>
+    <w:p>
+      <w:pPr>
+        <w:pStyle w:val="Ttulo3"/>
+        <w:shd w:val="clear" w:color="auto" w:fill="FFFFFF"/>
+        <w:rPr>
+          <w:rFonts w:ascii="Arial" w:hAnsi="Arial" w:cs="Arial"/>
+          <w:color w:val="23282C"/>
+          <w:sz w:val="27"/>
+          <w:szCs w:val="27"/>
+        </w:rPr>
+      </w:pPr>
+      <w:r>
+        <w:rPr>
+          <w:rFonts w:ascii="Arial" w:hAnsi="Arial" w:cs="Arial"/>
+          <w:color w:val="434343"/>
+        </w:rPr>
+        <w:t>Exercício</w:t>
+      </w:r>
+    </w:p>
+    <w:p>
+      <w:pPr>
+        <w:pStyle w:val="NormalWeb"/>
+        <w:shd w:val="clear" w:color="auto" w:fill="FFFFFF"/>
+        <w:rPr>
+          <w:rFonts w:ascii="Arial" w:hAnsi="Arial" w:cs="Arial"/>
+          <w:color w:val="23282C"/>
+          <w:sz w:val="21"/>
+          <w:szCs w:val="21"/>
+        </w:rPr>
+      </w:pPr>
+      <w:r>
+        <w:rPr>
+          <w:rFonts w:ascii="Arial" w:hAnsi="Arial" w:cs="Arial"/>
+          <w:color w:val="23282C"/>
+          <w:sz w:val="21"/>
+          <w:szCs w:val="21"/>
+        </w:rPr>
+        <w:t>Vamos adicionar algumas classes no nosso site e alterar alguns elementos, mas antes precisamos adicionar um arquivo CSS a nossa página.</w:t>
+      </w:r>
+    </w:p>
+    <w:p>
+      <w:pPr>
+        <w:pStyle w:val="NormalWeb"/>
+        <w:shd w:val="clear" w:color="auto" w:fill="FFFFFF"/>
+        <w:rPr>
+          <w:rFonts w:ascii="Arial" w:hAnsi="Arial" w:cs="Arial"/>
+          <w:color w:val="23282C"/>
+          <w:sz w:val="21"/>
+          <w:szCs w:val="21"/>
+        </w:rPr>
+      </w:pPr>
+      <w:r>
+        <w:rPr>
+          <w:rFonts w:ascii="Arial" w:hAnsi="Arial" w:cs="Arial"/>
+          <w:color w:val="23282C"/>
+          <w:sz w:val="21"/>
+          <w:szCs w:val="21"/>
+        </w:rPr>
+        <w:t>No módulo de HTML descobrimos que podemos adicionar CSS de duas formas, com o elemento </w:t>
+      </w:r>
+      <w:proofErr w:type="spellStart"/>
+      <w:r>
+        <w:rPr>
+          <w:rStyle w:val="nfase"/>
+          <w:rFonts w:ascii="Arial" w:hAnsi="Arial" w:cs="Arial"/>
+          <w:color w:val="23282C"/>
+          <w:sz w:val="21"/>
+          <w:szCs w:val="21"/>
+        </w:rPr>
+        <w:t>style</w:t>
+      </w:r>
+      <w:proofErr w:type="spellEnd"/>
+      <w:r>
+        <w:rPr>
+          <w:rFonts w:ascii="Arial" w:hAnsi="Arial" w:cs="Arial"/>
+          <w:color w:val="23282C"/>
+          <w:sz w:val="21"/>
+          <w:szCs w:val="21"/>
+        </w:rPr>
+        <w:t>, e assim suas regras ficarão no arquivo HTML, ou podemos criar um arquivo CSS e adicioná-lo na página através do elemento </w:t>
+      </w:r>
+      <w:r>
+        <w:rPr>
+          <w:rStyle w:val="nfase"/>
+          <w:rFonts w:ascii="Arial" w:hAnsi="Arial" w:cs="Arial"/>
+          <w:color w:val="23282C"/>
+          <w:sz w:val="21"/>
+          <w:szCs w:val="21"/>
+        </w:rPr>
+        <w:t>link</w:t>
+      </w:r>
+      <w:r>
+        <w:rPr>
+          <w:rFonts w:ascii="Arial" w:hAnsi="Arial" w:cs="Arial"/>
+          <w:color w:val="23282C"/>
+          <w:sz w:val="21"/>
+          <w:szCs w:val="21"/>
+        </w:rPr>
+        <w:t>, e é essa forma que usaremos.</w:t>
+      </w:r>
+    </w:p>
+    <w:p>
+      <w:pPr>
+        <w:pStyle w:val="NormalWeb"/>
+        <w:shd w:val="clear" w:color="auto" w:fill="FFFFFF"/>
+        <w:rPr>
+          <w:rFonts w:ascii="Arial" w:hAnsi="Arial" w:cs="Arial"/>
+          <w:color w:val="23282C"/>
+          <w:sz w:val="21"/>
+          <w:szCs w:val="21"/>
+        </w:rPr>
+      </w:pPr>
+      <w:r>
+        <w:rPr>
+          <w:rFonts w:ascii="Arial" w:hAnsi="Arial" w:cs="Arial"/>
+          <w:color w:val="23282C"/>
+          <w:sz w:val="21"/>
+          <w:szCs w:val="21"/>
+        </w:rPr>
+        <w:t>Crie um elemento </w:t>
+      </w:r>
+      <w:r>
+        <w:rPr>
+          <w:rStyle w:val="nfase"/>
+          <w:rFonts w:ascii="Arial" w:hAnsi="Arial" w:cs="Arial"/>
+          <w:color w:val="23282C"/>
+          <w:sz w:val="21"/>
+          <w:szCs w:val="21"/>
+        </w:rPr>
+        <w:t>link</w:t>
+      </w:r>
+      <w:r>
+        <w:rPr>
+          <w:rFonts w:ascii="Arial" w:hAnsi="Arial" w:cs="Arial"/>
+          <w:color w:val="23282C"/>
+          <w:sz w:val="21"/>
+          <w:szCs w:val="21"/>
+        </w:rPr>
+        <w:t xml:space="preserve"> dentro do </w:t>
+      </w:r>
+      <w:proofErr w:type="spellStart"/>
+      <w:r>
+        <w:rPr>
+          <w:rFonts w:ascii="Arial" w:hAnsi="Arial" w:cs="Arial"/>
+          <w:color w:val="23282C"/>
+          <w:sz w:val="21"/>
+          <w:szCs w:val="21"/>
+        </w:rPr>
+        <w:t>head</w:t>
+      </w:r>
+      <w:proofErr w:type="spellEnd"/>
+      <w:r>
+        <w:rPr>
+          <w:rFonts w:ascii="Arial" w:hAnsi="Arial" w:cs="Arial"/>
+          <w:color w:val="23282C"/>
+          <w:sz w:val="21"/>
+          <w:szCs w:val="21"/>
+        </w:rPr>
+        <w:t xml:space="preserve"> do seu arquivo e adicione os atributos </w:t>
+      </w:r>
+      <w:proofErr w:type="spellStart"/>
+      <w:r>
+        <w:rPr>
+          <w:rStyle w:val="nfase"/>
+          <w:rFonts w:ascii="Arial" w:hAnsi="Arial" w:cs="Arial"/>
+          <w:color w:val="23282C"/>
+          <w:sz w:val="21"/>
+          <w:szCs w:val="21"/>
+        </w:rPr>
+        <w:t>rel</w:t>
+      </w:r>
+      <w:proofErr w:type="spellEnd"/>
+      <w:r>
+        <w:rPr>
+          <w:rStyle w:val="nfase"/>
+          <w:rFonts w:ascii="Arial" w:hAnsi="Arial" w:cs="Arial"/>
+          <w:color w:val="23282C"/>
+          <w:sz w:val="21"/>
+          <w:szCs w:val="21"/>
+        </w:rPr>
+        <w:t>="</w:t>
+      </w:r>
+      <w:proofErr w:type="spellStart"/>
+      <w:r>
+        <w:rPr>
+          <w:rStyle w:val="nfase"/>
+          <w:rFonts w:ascii="Arial" w:hAnsi="Arial" w:cs="Arial"/>
+          <w:color w:val="23282C"/>
+          <w:sz w:val="21"/>
+          <w:szCs w:val="21"/>
+        </w:rPr>
+        <w:t>stylesheet</w:t>
+      </w:r>
+      <w:proofErr w:type="spellEnd"/>
+      <w:r>
+        <w:rPr>
+          <w:rStyle w:val="nfase"/>
+          <w:rFonts w:ascii="Arial" w:hAnsi="Arial" w:cs="Arial"/>
+          <w:color w:val="23282C"/>
+          <w:sz w:val="21"/>
+          <w:szCs w:val="21"/>
+        </w:rPr>
+        <w:t>"</w:t>
+      </w:r>
+      <w:r>
+        <w:rPr>
+          <w:rFonts w:ascii="Arial" w:hAnsi="Arial" w:cs="Arial"/>
+          <w:color w:val="23282C"/>
+          <w:sz w:val="21"/>
+          <w:szCs w:val="21"/>
+        </w:rPr>
+        <w:t> e </w:t>
+      </w:r>
+      <w:proofErr w:type="spellStart"/>
+      <w:r>
+        <w:rPr>
+          <w:rStyle w:val="nfase"/>
+          <w:rFonts w:ascii="Arial" w:hAnsi="Arial" w:cs="Arial"/>
+          <w:color w:val="23282C"/>
+          <w:sz w:val="21"/>
+          <w:szCs w:val="21"/>
+        </w:rPr>
+        <w:t>href</w:t>
+      </w:r>
+      <w:proofErr w:type="spellEnd"/>
+      <w:r>
+        <w:rPr>
+          <w:rStyle w:val="nfase"/>
+          <w:rFonts w:ascii="Arial" w:hAnsi="Arial" w:cs="Arial"/>
+          <w:color w:val="23282C"/>
+          <w:sz w:val="21"/>
+          <w:szCs w:val="21"/>
+        </w:rPr>
+        <w:t>="style.css"</w:t>
+      </w:r>
+      <w:r>
+        <w:rPr>
+          <w:rFonts w:ascii="Arial" w:hAnsi="Arial" w:cs="Arial"/>
+          <w:color w:val="23282C"/>
+          <w:sz w:val="21"/>
+          <w:szCs w:val="21"/>
+        </w:rPr>
+        <w:t>, o </w:t>
+      </w:r>
+      <w:proofErr w:type="spellStart"/>
+      <w:r>
+        <w:rPr>
+          <w:rStyle w:val="nfase"/>
+          <w:rFonts w:ascii="Arial" w:hAnsi="Arial" w:cs="Arial"/>
+          <w:color w:val="23282C"/>
+          <w:sz w:val="21"/>
+          <w:szCs w:val="21"/>
+        </w:rPr>
+        <w:t>rel</w:t>
+      </w:r>
+      <w:proofErr w:type="spellEnd"/>
+      <w:r>
+        <w:rPr>
+          <w:rFonts w:ascii="Arial" w:hAnsi="Arial" w:cs="Arial"/>
+          <w:color w:val="23282C"/>
+          <w:sz w:val="21"/>
+          <w:szCs w:val="21"/>
+        </w:rPr>
+        <w:t> denota o tipo de arquivo que estamos incluindo na página e o </w:t>
+      </w:r>
+      <w:proofErr w:type="spellStart"/>
+      <w:r>
+        <w:rPr>
+          <w:rStyle w:val="nfase"/>
+          <w:rFonts w:ascii="Arial" w:hAnsi="Arial" w:cs="Arial"/>
+          <w:color w:val="23282C"/>
+          <w:sz w:val="21"/>
+          <w:szCs w:val="21"/>
+        </w:rPr>
+        <w:t>href</w:t>
+      </w:r>
+      <w:proofErr w:type="spellEnd"/>
+      <w:r>
+        <w:rPr>
+          <w:rFonts w:ascii="Arial" w:hAnsi="Arial" w:cs="Arial"/>
+          <w:color w:val="23282C"/>
+          <w:sz w:val="21"/>
+          <w:szCs w:val="21"/>
+        </w:rPr>
+        <w:t> é o caminho para o arquivo. E na mesma pasta do arquivo </w:t>
+      </w:r>
+      <w:r>
+        <w:rPr>
+          <w:rStyle w:val="nfase"/>
+          <w:rFonts w:ascii="Arial" w:hAnsi="Arial" w:cs="Arial"/>
+          <w:color w:val="23282C"/>
+          <w:sz w:val="21"/>
+          <w:szCs w:val="21"/>
+        </w:rPr>
+        <w:t>HTML</w:t>
+      </w:r>
+      <w:r>
+        <w:rPr>
+          <w:rFonts w:ascii="Arial" w:hAnsi="Arial" w:cs="Arial"/>
+          <w:color w:val="23282C"/>
+          <w:sz w:val="21"/>
+          <w:szCs w:val="21"/>
+        </w:rPr>
+        <w:t> crie um arquivo chamado </w:t>
+      </w:r>
+      <w:r>
+        <w:rPr>
+          <w:rStyle w:val="nfase"/>
+          <w:rFonts w:ascii="Arial" w:hAnsi="Arial" w:cs="Arial"/>
+          <w:color w:val="23282C"/>
+          <w:sz w:val="21"/>
+          <w:szCs w:val="21"/>
+        </w:rPr>
+        <w:t>style.css</w:t>
+      </w:r>
+      <w:r>
+        <w:rPr>
+          <w:rFonts w:ascii="Arial" w:hAnsi="Arial" w:cs="Arial"/>
+          <w:color w:val="23282C"/>
+          <w:sz w:val="21"/>
+          <w:szCs w:val="21"/>
+        </w:rPr>
+        <w:t>.</w:t>
+      </w:r>
+    </w:p>
+    <w:p>
+      <w:pPr>
+        <w:pStyle w:val="NormalWeb"/>
+        <w:shd w:val="clear" w:color="auto" w:fill="FFFFFF"/>
+        <w:rPr>
+          <w:rFonts w:ascii="Arial" w:hAnsi="Arial" w:cs="Arial"/>
+          <w:color w:val="23282C"/>
+          <w:sz w:val="21"/>
+          <w:szCs w:val="21"/>
+        </w:rPr>
+      </w:pPr>
+      <w:r>
+        <w:rPr>
+          <w:rFonts w:ascii="Arial" w:hAnsi="Arial" w:cs="Arial"/>
+          <w:color w:val="23282C"/>
+          <w:sz w:val="21"/>
+          <w:szCs w:val="21"/>
+        </w:rPr>
+        <w:t xml:space="preserve">Agora sim vamos ao CSS, adicione um ID #title ao h1 da página, pois queremos que ele seja único, e depois adicione as </w:t>
+      </w:r>
+      <w:proofErr w:type="gramStart"/>
+      <w:r>
+        <w:rPr>
+          <w:rFonts w:ascii="Arial" w:hAnsi="Arial" w:cs="Arial"/>
+          <w:color w:val="23282C"/>
+          <w:sz w:val="21"/>
+          <w:szCs w:val="21"/>
+        </w:rPr>
+        <w:t>classes .</w:t>
+      </w:r>
+      <w:proofErr w:type="spellStart"/>
+      <w:r>
+        <w:rPr>
+          <w:rFonts w:ascii="Arial" w:hAnsi="Arial" w:cs="Arial"/>
+          <w:color w:val="23282C"/>
+          <w:sz w:val="21"/>
+          <w:szCs w:val="21"/>
+        </w:rPr>
+        <w:t>subtitle</w:t>
+      </w:r>
+      <w:proofErr w:type="spellEnd"/>
+      <w:proofErr w:type="gramEnd"/>
+      <w:r>
+        <w:rPr>
+          <w:rFonts w:ascii="Arial" w:hAnsi="Arial" w:cs="Arial"/>
+          <w:color w:val="23282C"/>
+          <w:sz w:val="21"/>
+          <w:szCs w:val="21"/>
+        </w:rPr>
+        <w:t xml:space="preserve"> e .</w:t>
+      </w:r>
+      <w:proofErr w:type="spellStart"/>
+      <w:r>
+        <w:rPr>
+          <w:rFonts w:ascii="Arial" w:hAnsi="Arial" w:cs="Arial"/>
+          <w:color w:val="23282C"/>
+          <w:sz w:val="21"/>
+          <w:szCs w:val="21"/>
+        </w:rPr>
+        <w:t>post_title</w:t>
+      </w:r>
+      <w:proofErr w:type="spellEnd"/>
+      <w:r>
+        <w:rPr>
+          <w:rFonts w:ascii="Arial" w:hAnsi="Arial" w:cs="Arial"/>
+          <w:color w:val="23282C"/>
+          <w:sz w:val="21"/>
+          <w:szCs w:val="21"/>
+        </w:rPr>
+        <w:t xml:space="preserve"> ao h2 e h3, respectivamente.</w:t>
+      </w:r>
+    </w:p>
+    <w:p>
+      <w:pPr>
+        <w:pStyle w:val="NormalWeb"/>
+        <w:shd w:val="clear" w:color="auto" w:fill="FFFFFF"/>
+        <w:rPr>
+          <w:rFonts w:ascii="Arial" w:hAnsi="Arial" w:cs="Arial"/>
+          <w:color w:val="23282C"/>
+          <w:sz w:val="21"/>
+          <w:szCs w:val="21"/>
+        </w:rPr>
+      </w:pPr>
+      <w:r>
+        <w:rPr>
+          <w:rFonts w:ascii="Arial" w:hAnsi="Arial" w:cs="Arial"/>
+          <w:color w:val="23282C"/>
+          <w:sz w:val="21"/>
+          <w:szCs w:val="21"/>
+        </w:rPr>
+        <w:t>No arquivo CSS vamos mudar a cor desses três títulos, e depois alterar o tamanho da fonte do título da postagem.</w:t>
+      </w:r>
+    </w:p>
+    <w:p>
+      <w:pPr>
+        <w:pStyle w:val="NormalWeb"/>
+        <w:shd w:val="clear" w:color="auto" w:fill="FFFFFF"/>
+        <w:rPr>
+          <w:rFonts w:ascii="Arial" w:hAnsi="Arial" w:cs="Arial"/>
+          <w:color w:val="23282C"/>
+          <w:sz w:val="21"/>
+          <w:szCs w:val="21"/>
+        </w:rPr>
+      </w:pPr>
+      <w:r>
+        <w:rPr>
+          <w:rFonts w:ascii="Arial" w:hAnsi="Arial" w:cs="Arial"/>
+          <w:color w:val="23282C"/>
+          <w:sz w:val="21"/>
+          <w:szCs w:val="21"/>
+        </w:rPr>
+        <w:t> </w:t>
+      </w:r>
+    </w:p>
+    <w:p>
+      <w:pPr>
+        <w:pStyle w:val="Ttulo2"/>
+        <w:shd w:val="clear" w:color="auto" w:fill="FFFFFF"/>
+        <w:rPr>
+          <w:rFonts w:ascii="Arial" w:hAnsi="Arial" w:cs="Arial"/>
+          <w:color w:val="23282C"/>
+        </w:rPr>
+      </w:pPr>
+      <w:r>
+        <w:rPr>
+          <w:rFonts w:ascii="Arial" w:hAnsi="Arial" w:cs="Arial"/>
+          <w:color w:val="23282C"/>
+        </w:rPr>
+        <w:t>Box-model</w:t>
+      </w:r>
+    </w:p>
+    <w:p>
+      <w:pPr>
+        <w:pStyle w:val="NormalWeb"/>
+        <w:shd w:val="clear" w:color="auto" w:fill="FFFFFF"/>
+        <w:rPr>
+          <w:rFonts w:ascii="Arial" w:hAnsi="Arial" w:cs="Arial"/>
+          <w:color w:val="23282C"/>
+          <w:sz w:val="21"/>
+          <w:szCs w:val="21"/>
+        </w:rPr>
+      </w:pPr>
+      <w:r>
+        <w:rPr>
+          <w:rFonts w:ascii="Arial" w:hAnsi="Arial" w:cs="Arial"/>
+          <w:color w:val="23282C"/>
+          <w:sz w:val="21"/>
+          <w:szCs w:val="21"/>
+        </w:rPr>
+        <w:t xml:space="preserve">Quando estamos criando o layout de um site o navegador representa cada elemento </w:t>
+      </w:r>
+      <w:proofErr w:type="gramStart"/>
+      <w:r>
+        <w:rPr>
+          <w:rFonts w:ascii="Arial" w:hAnsi="Arial" w:cs="Arial"/>
+          <w:color w:val="23282C"/>
+          <w:sz w:val="21"/>
+          <w:szCs w:val="21"/>
+        </w:rPr>
+        <w:t>HTML  como</w:t>
+      </w:r>
+      <w:proofErr w:type="gramEnd"/>
+      <w:r>
+        <w:rPr>
+          <w:rFonts w:ascii="Arial" w:hAnsi="Arial" w:cs="Arial"/>
+          <w:color w:val="23282C"/>
+          <w:sz w:val="21"/>
+          <w:szCs w:val="21"/>
+        </w:rPr>
+        <w:t xml:space="preserve"> uma caixa retangular, isso é o box-model. E com CSS nós alteramos a aparência dessa caixa (largura, altura, cor de </w:t>
+      </w:r>
+      <w:proofErr w:type="gramStart"/>
+      <w:r>
+        <w:rPr>
+          <w:rFonts w:ascii="Arial" w:hAnsi="Arial" w:cs="Arial"/>
+          <w:color w:val="23282C"/>
+          <w:sz w:val="21"/>
+          <w:szCs w:val="21"/>
+        </w:rPr>
+        <w:t>fundo, etc.</w:t>
+      </w:r>
+      <w:proofErr w:type="gramEnd"/>
+      <w:r>
+        <w:rPr>
+          <w:rFonts w:ascii="Arial" w:hAnsi="Arial" w:cs="Arial"/>
+          <w:color w:val="23282C"/>
+          <w:sz w:val="21"/>
+          <w:szCs w:val="21"/>
+        </w:rPr>
+        <w:t xml:space="preserve">). Essa caixa é composta por 4 áreas: o conteúdo, o </w:t>
+      </w:r>
+      <w:proofErr w:type="spellStart"/>
+      <w:r>
+        <w:rPr>
+          <w:rFonts w:ascii="Arial" w:hAnsi="Arial" w:cs="Arial"/>
+          <w:color w:val="23282C"/>
+          <w:sz w:val="21"/>
+          <w:szCs w:val="21"/>
+        </w:rPr>
+        <w:t>padding</w:t>
+      </w:r>
+      <w:proofErr w:type="spellEnd"/>
+      <w:r>
+        <w:rPr>
+          <w:rFonts w:ascii="Arial" w:hAnsi="Arial" w:cs="Arial"/>
+          <w:color w:val="23282C"/>
+          <w:sz w:val="21"/>
+          <w:szCs w:val="21"/>
+        </w:rPr>
+        <w:t>, a borda e a margem.</w:t>
+      </w:r>
+    </w:p>
+    <w:p>
+      <w:pPr>
+        <w:numPr>
+          <w:ilvl w:val="0"/>
+          <w:numId w:val="9"/>
+        </w:numPr>
+        <w:shd w:val="clear" w:color="auto" w:fill="FFFFFF"/>
+        <w:spacing w:before="100" w:beforeAutospacing="1" w:after="100" w:afterAutospacing="1" w:line="240" w:lineRule="auto"/>
+        <w:rPr>
+          <w:rFonts w:ascii="Arial" w:hAnsi="Arial" w:cs="Arial"/>
+          <w:color w:val="23282C"/>
+          <w:sz w:val="21"/>
+          <w:szCs w:val="21"/>
+        </w:rPr>
+      </w:pPr>
+      <w:r>
+        <w:rPr>
+          <w:rFonts w:ascii="Arial" w:hAnsi="Arial" w:cs="Arial"/>
+          <w:color w:val="23282C"/>
+          <w:sz w:val="21"/>
+          <w:szCs w:val="21"/>
+        </w:rPr>
+        <w:t>As margens (</w:t>
+      </w:r>
+      <w:proofErr w:type="spellStart"/>
+      <w:r>
+        <w:rPr>
+          <w:rFonts w:ascii="Arial" w:hAnsi="Arial" w:cs="Arial"/>
+          <w:color w:val="23282C"/>
+          <w:sz w:val="21"/>
+          <w:szCs w:val="21"/>
+        </w:rPr>
+        <w:t>margin</w:t>
+      </w:r>
+      <w:proofErr w:type="spellEnd"/>
+      <w:r>
+        <w:rPr>
+          <w:rFonts w:ascii="Arial" w:hAnsi="Arial" w:cs="Arial"/>
+          <w:color w:val="23282C"/>
+          <w:sz w:val="21"/>
+          <w:szCs w:val="21"/>
+        </w:rPr>
+        <w:t>) são espaçamentos entre elementos;</w:t>
+      </w:r>
+    </w:p>
+    <w:p>
+      <w:pPr>
+        <w:numPr>
+          <w:ilvl w:val="0"/>
+          <w:numId w:val="9"/>
+        </w:numPr>
+        <w:shd w:val="clear" w:color="auto" w:fill="FFFFFF"/>
+        <w:spacing w:before="100" w:beforeAutospacing="1" w:after="100" w:afterAutospacing="1" w:line="240" w:lineRule="auto"/>
+        <w:rPr>
+          <w:rFonts w:ascii="Arial" w:hAnsi="Arial" w:cs="Arial"/>
+          <w:color w:val="23282C"/>
+          <w:sz w:val="21"/>
+          <w:szCs w:val="21"/>
+        </w:rPr>
+      </w:pPr>
+      <w:r>
+        <w:rPr>
+          <w:rFonts w:ascii="Arial" w:hAnsi="Arial" w:cs="Arial"/>
+          <w:color w:val="23282C"/>
+          <w:sz w:val="21"/>
+          <w:szCs w:val="21"/>
+        </w:rPr>
+        <w:lastRenderedPageBreak/>
+        <w:t>As bordas (</w:t>
+      </w:r>
+      <w:proofErr w:type="spellStart"/>
+      <w:r>
+        <w:rPr>
+          <w:rFonts w:ascii="Arial" w:hAnsi="Arial" w:cs="Arial"/>
+          <w:color w:val="23282C"/>
+          <w:sz w:val="21"/>
+          <w:szCs w:val="21"/>
+        </w:rPr>
+        <w:t>border</w:t>
+      </w:r>
+      <w:proofErr w:type="spellEnd"/>
+      <w:proofErr w:type="gramStart"/>
+      <w:r>
+        <w:rPr>
+          <w:rFonts w:ascii="Arial" w:hAnsi="Arial" w:cs="Arial"/>
+          <w:color w:val="23282C"/>
+          <w:sz w:val="21"/>
+          <w:szCs w:val="21"/>
+        </w:rPr>
+        <w:t>) ;</w:t>
+      </w:r>
+      <w:proofErr w:type="gramEnd"/>
+    </w:p>
+    <w:p>
+      <w:pPr>
+        <w:numPr>
+          <w:ilvl w:val="0"/>
+          <w:numId w:val="9"/>
+        </w:numPr>
+        <w:shd w:val="clear" w:color="auto" w:fill="FFFFFF"/>
+        <w:spacing w:before="100" w:beforeAutospacing="1" w:after="100" w:afterAutospacing="1" w:line="240" w:lineRule="auto"/>
+        <w:rPr>
+          <w:rFonts w:ascii="Arial" w:hAnsi="Arial" w:cs="Arial"/>
+          <w:color w:val="23282C"/>
+          <w:sz w:val="21"/>
+          <w:szCs w:val="21"/>
+        </w:rPr>
+      </w:pPr>
+      <w:r>
+        <w:rPr>
+          <w:rFonts w:ascii="Arial" w:hAnsi="Arial" w:cs="Arial"/>
+          <w:color w:val="23282C"/>
+          <w:sz w:val="21"/>
+          <w:szCs w:val="21"/>
+        </w:rPr>
+        <w:t xml:space="preserve">O </w:t>
+      </w:r>
+      <w:proofErr w:type="spellStart"/>
+      <w:r>
+        <w:rPr>
+          <w:rFonts w:ascii="Arial" w:hAnsi="Arial" w:cs="Arial"/>
+          <w:color w:val="23282C"/>
+          <w:sz w:val="21"/>
+          <w:szCs w:val="21"/>
+        </w:rPr>
+        <w:t>padding</w:t>
+      </w:r>
+      <w:proofErr w:type="spellEnd"/>
+      <w:r>
+        <w:rPr>
+          <w:rFonts w:ascii="Arial" w:hAnsi="Arial" w:cs="Arial"/>
+          <w:color w:val="23282C"/>
+          <w:sz w:val="21"/>
+          <w:szCs w:val="21"/>
+        </w:rPr>
+        <w:t xml:space="preserve"> é um espaçamento entre as bordas e o conteúdo, a diferença para as margens é que declarações de imagem de fundo funcionam nele;</w:t>
+      </w:r>
+    </w:p>
+    <w:p>
+      <w:pPr>
+        <w:numPr>
+          <w:ilvl w:val="0"/>
+          <w:numId w:val="9"/>
+        </w:numPr>
+        <w:shd w:val="clear" w:color="auto" w:fill="FFFFFF"/>
+        <w:spacing w:before="100" w:beforeAutospacing="1" w:after="100" w:afterAutospacing="1" w:line="240" w:lineRule="auto"/>
+        <w:rPr>
+          <w:rFonts w:ascii="Arial" w:hAnsi="Arial" w:cs="Arial"/>
+          <w:color w:val="23282C"/>
+          <w:sz w:val="21"/>
+          <w:szCs w:val="21"/>
+        </w:rPr>
+      </w:pPr>
+      <w:r>
+        <w:rPr>
+          <w:rFonts w:ascii="Arial" w:hAnsi="Arial" w:cs="Arial"/>
+          <w:color w:val="23282C"/>
+          <w:sz w:val="21"/>
+          <w:szCs w:val="21"/>
+        </w:rPr>
+        <w:t>O conteúdo (</w:t>
+      </w:r>
+      <w:proofErr w:type="spellStart"/>
+      <w:r>
+        <w:rPr>
+          <w:rFonts w:ascii="Arial" w:hAnsi="Arial" w:cs="Arial"/>
+          <w:color w:val="23282C"/>
+          <w:sz w:val="21"/>
+          <w:szCs w:val="21"/>
+        </w:rPr>
+        <w:t>content</w:t>
+      </w:r>
+      <w:proofErr w:type="spellEnd"/>
+      <w:r>
+        <w:rPr>
+          <w:rFonts w:ascii="Arial" w:hAnsi="Arial" w:cs="Arial"/>
+          <w:color w:val="23282C"/>
+          <w:sz w:val="21"/>
+          <w:szCs w:val="21"/>
+        </w:rPr>
+        <w:t>) é o que o seu bloco representa, um texto, uma imagem, um vídeo;</w:t>
+      </w:r>
+    </w:p>
+    <w:p>
+      <w:pPr>
+        <w:pStyle w:val="NormalWeb"/>
+        <w:shd w:val="clear" w:color="auto" w:fill="FFFFFF"/>
+        <w:rPr>
+          <w:rFonts w:ascii="Arial" w:hAnsi="Arial" w:cs="Arial"/>
+          <w:color w:val="23282C"/>
+          <w:sz w:val="21"/>
+          <w:szCs w:val="21"/>
+        </w:rPr>
+      </w:pPr>
+      <w:r>
+        <w:rPr>
+          <w:rFonts w:ascii="Arial" w:hAnsi="Arial" w:cs="Arial"/>
+          <w:color w:val="23282C"/>
+          <w:sz w:val="21"/>
+          <w:szCs w:val="21"/>
+        </w:rPr>
+        <w:t> </w:t>
+      </w:r>
+    </w:p>
+    <w:p>
+      <w:pPr>
+        <w:pStyle w:val="Ttulo3"/>
+        <w:shd w:val="clear" w:color="auto" w:fill="FFFFFF"/>
+        <w:rPr>
+          <w:rFonts w:ascii="Arial" w:hAnsi="Arial" w:cs="Arial"/>
+          <w:color w:val="23282C"/>
+          <w:sz w:val="27"/>
+          <w:szCs w:val="27"/>
+        </w:rPr>
+      </w:pPr>
+      <w:r>
+        <w:rPr>
+          <w:rFonts w:ascii="Arial" w:hAnsi="Arial" w:cs="Arial"/>
+          <w:color w:val="434343"/>
+        </w:rPr>
+        <w:t>Exercício</w:t>
+      </w:r>
+    </w:p>
+    <w:p>
+      <w:pPr>
+        <w:pStyle w:val="NormalWeb"/>
+        <w:shd w:val="clear" w:color="auto" w:fill="FFFFFF"/>
+        <w:rPr>
+          <w:rFonts w:ascii="Arial" w:hAnsi="Arial" w:cs="Arial"/>
+          <w:color w:val="23282C"/>
+          <w:sz w:val="21"/>
+          <w:szCs w:val="21"/>
+        </w:rPr>
+      </w:pPr>
+      <w:r>
+        <w:rPr>
+          <w:rFonts w:ascii="Arial" w:hAnsi="Arial" w:cs="Arial"/>
+          <w:color w:val="23282C"/>
+          <w:sz w:val="21"/>
+          <w:szCs w:val="21"/>
+        </w:rPr>
+        <w:t>Para enxergamos o box-model vamos adicionar cores e bordas a alguns elementos.</w:t>
+      </w:r>
+    </w:p>
+    <w:p>
+      <w:pPr>
+        <w:pStyle w:val="NormalWeb"/>
+        <w:shd w:val="clear" w:color="auto" w:fill="FFFFFF"/>
+        <w:rPr>
+          <w:rFonts w:ascii="Arial" w:hAnsi="Arial" w:cs="Arial"/>
+          <w:color w:val="23282C"/>
+          <w:sz w:val="21"/>
+          <w:szCs w:val="21"/>
+        </w:rPr>
+      </w:pPr>
+      <w:r>
+        <w:rPr>
+          <w:rFonts w:ascii="Arial" w:hAnsi="Arial" w:cs="Arial"/>
+          <w:color w:val="23282C"/>
+          <w:sz w:val="21"/>
+          <w:szCs w:val="21"/>
+        </w:rPr>
+        <w:t>Primeiro adicionaremos uma cor de fundo para a visualização ficar mais fácil, usaremos a propriedade </w:t>
+      </w:r>
+      <w:r>
+        <w:rPr>
+          <w:rStyle w:val="nfase"/>
+          <w:rFonts w:ascii="Arial" w:hAnsi="Arial" w:cs="Arial"/>
+          <w:color w:val="23282C"/>
+          <w:sz w:val="21"/>
+          <w:szCs w:val="21"/>
+        </w:rPr>
+        <w:t>background</w:t>
+      </w:r>
+      <w:r>
+        <w:rPr>
+          <w:rFonts w:ascii="Arial" w:hAnsi="Arial" w:cs="Arial"/>
+          <w:color w:val="23282C"/>
+          <w:sz w:val="21"/>
+          <w:szCs w:val="21"/>
+        </w:rPr>
+        <w:t> com o valor </w:t>
+      </w:r>
+      <w:r>
+        <w:rPr>
+          <w:rStyle w:val="nfase"/>
+          <w:rFonts w:ascii="Arial" w:hAnsi="Arial" w:cs="Arial"/>
+          <w:color w:val="23282C"/>
+          <w:sz w:val="21"/>
+          <w:szCs w:val="21"/>
+        </w:rPr>
+        <w:t>#fcfcfc</w:t>
+      </w:r>
+      <w:r>
+        <w:rPr>
+          <w:rFonts w:ascii="Arial" w:hAnsi="Arial" w:cs="Arial"/>
+          <w:color w:val="23282C"/>
+          <w:sz w:val="21"/>
+          <w:szCs w:val="21"/>
+        </w:rPr>
+        <w:t> no elemento </w:t>
+      </w:r>
+      <w:r>
+        <w:rPr>
+          <w:rStyle w:val="nfase"/>
+          <w:rFonts w:ascii="Arial" w:hAnsi="Arial" w:cs="Arial"/>
+          <w:color w:val="23282C"/>
+          <w:sz w:val="21"/>
+          <w:szCs w:val="21"/>
+        </w:rPr>
+        <w:t>body</w:t>
+      </w:r>
+      <w:r>
+        <w:rPr>
+          <w:rFonts w:ascii="Arial" w:hAnsi="Arial" w:cs="Arial"/>
+          <w:color w:val="23282C"/>
+          <w:sz w:val="21"/>
+          <w:szCs w:val="21"/>
+        </w:rPr>
+        <w:t>.</w:t>
+      </w:r>
+    </w:p>
+    <w:p>
+      <w:pPr>
+        <w:pStyle w:val="NormalWeb"/>
+        <w:shd w:val="clear" w:color="auto" w:fill="FFFFFF"/>
+        <w:rPr>
+          <w:rFonts w:ascii="Arial" w:hAnsi="Arial" w:cs="Arial"/>
+          <w:color w:val="23282C"/>
+          <w:sz w:val="21"/>
+          <w:szCs w:val="21"/>
+        </w:rPr>
+      </w:pPr>
+      <w:r>
+        <w:rPr>
+          <w:rFonts w:ascii="Arial" w:hAnsi="Arial" w:cs="Arial"/>
+          <w:color w:val="23282C"/>
+          <w:sz w:val="21"/>
+          <w:szCs w:val="21"/>
+        </w:rPr>
+        <w:t>Depois vamos adicionar uma classe ao &lt;</w:t>
+      </w:r>
+      <w:proofErr w:type="spellStart"/>
+      <w:r>
+        <w:rPr>
+          <w:rFonts w:ascii="Arial" w:hAnsi="Arial" w:cs="Arial"/>
+          <w:color w:val="23282C"/>
+          <w:sz w:val="21"/>
+          <w:szCs w:val="21"/>
+        </w:rPr>
+        <w:t>article</w:t>
+      </w:r>
+      <w:proofErr w:type="spellEnd"/>
+      <w:r>
+        <w:rPr>
+          <w:rFonts w:ascii="Arial" w:hAnsi="Arial" w:cs="Arial"/>
+          <w:color w:val="23282C"/>
+          <w:sz w:val="21"/>
+          <w:szCs w:val="21"/>
+        </w:rPr>
+        <w:t xml:space="preserve">&gt;, pode </w:t>
+      </w:r>
+      <w:proofErr w:type="gramStart"/>
+      <w:r>
+        <w:rPr>
+          <w:rFonts w:ascii="Arial" w:hAnsi="Arial" w:cs="Arial"/>
+          <w:color w:val="23282C"/>
+          <w:sz w:val="21"/>
+          <w:szCs w:val="21"/>
+        </w:rPr>
+        <w:t>ser .post</w:t>
+      </w:r>
+      <w:proofErr w:type="gramEnd"/>
+      <w:r>
+        <w:rPr>
+          <w:rFonts w:ascii="Arial" w:hAnsi="Arial" w:cs="Arial"/>
+          <w:color w:val="23282C"/>
+          <w:sz w:val="21"/>
+          <w:szCs w:val="21"/>
+        </w:rPr>
+        <w:t>, e então vamos colocar a cor branca de fundo com a propriedade </w:t>
+      </w:r>
+      <w:r>
+        <w:rPr>
+          <w:rStyle w:val="nfase"/>
+          <w:rFonts w:ascii="Arial" w:hAnsi="Arial" w:cs="Arial"/>
+          <w:color w:val="23282C"/>
+          <w:sz w:val="21"/>
+          <w:szCs w:val="21"/>
+        </w:rPr>
+        <w:t>background</w:t>
+      </w:r>
+      <w:r>
+        <w:rPr>
+          <w:rFonts w:ascii="Arial" w:hAnsi="Arial" w:cs="Arial"/>
+          <w:color w:val="23282C"/>
+          <w:sz w:val="21"/>
+          <w:szCs w:val="21"/>
+        </w:rPr>
+        <w:t> e o valor </w:t>
+      </w:r>
+      <w:r>
+        <w:rPr>
+          <w:rStyle w:val="nfase"/>
+          <w:rFonts w:ascii="Arial" w:hAnsi="Arial" w:cs="Arial"/>
+          <w:color w:val="23282C"/>
+          <w:sz w:val="21"/>
+          <w:szCs w:val="21"/>
+        </w:rPr>
+        <w:t>#FFF</w:t>
+      </w:r>
+      <w:r>
+        <w:rPr>
+          <w:rFonts w:ascii="Arial" w:hAnsi="Arial" w:cs="Arial"/>
+          <w:color w:val="23282C"/>
+          <w:sz w:val="21"/>
+          <w:szCs w:val="21"/>
+        </w:rPr>
+        <w:t>. Agora conseguimos enxergar o </w:t>
+      </w:r>
+      <w:proofErr w:type="spellStart"/>
+      <w:r>
+        <w:rPr>
+          <w:rStyle w:val="nfase"/>
+          <w:rFonts w:ascii="Arial" w:hAnsi="Arial" w:cs="Arial"/>
+          <w:color w:val="23282C"/>
+          <w:sz w:val="21"/>
+          <w:szCs w:val="21"/>
+        </w:rPr>
+        <w:t>content</w:t>
+      </w:r>
+      <w:proofErr w:type="spellEnd"/>
+      <w:r>
+        <w:rPr>
+          <w:rFonts w:ascii="Arial" w:hAnsi="Arial" w:cs="Arial"/>
+          <w:color w:val="23282C"/>
+          <w:sz w:val="21"/>
+          <w:szCs w:val="21"/>
+        </w:rPr>
+        <w:t> do </w:t>
+      </w:r>
+      <w:r>
+        <w:rPr>
+          <w:rStyle w:val="nfase"/>
+          <w:rFonts w:ascii="Arial" w:hAnsi="Arial" w:cs="Arial"/>
+          <w:color w:val="23282C"/>
+          <w:sz w:val="21"/>
+          <w:szCs w:val="21"/>
+        </w:rPr>
+        <w:t>box-model</w:t>
+      </w:r>
+      <w:r>
+        <w:rPr>
+          <w:rFonts w:ascii="Arial" w:hAnsi="Arial" w:cs="Arial"/>
+          <w:color w:val="23282C"/>
+          <w:sz w:val="21"/>
+          <w:szCs w:val="21"/>
+        </w:rPr>
+        <w:t>.</w:t>
+      </w:r>
+    </w:p>
+    <w:p>
+      <w:pPr>
+        <w:pStyle w:val="NormalWeb"/>
+        <w:shd w:val="clear" w:color="auto" w:fill="FFFFFF"/>
+        <w:rPr>
+          <w:rFonts w:ascii="Arial" w:hAnsi="Arial" w:cs="Arial"/>
+          <w:color w:val="23282C"/>
+          <w:sz w:val="21"/>
+          <w:szCs w:val="21"/>
+        </w:rPr>
+      </w:pPr>
+      <w:r>
+        <w:rPr>
+          <w:rFonts w:ascii="Arial" w:hAnsi="Arial" w:cs="Arial"/>
+          <w:color w:val="23282C"/>
+          <w:sz w:val="21"/>
+          <w:szCs w:val="21"/>
+        </w:rPr>
+        <w:t>Vamos adicionar um </w:t>
+      </w:r>
+      <w:proofErr w:type="spellStart"/>
+      <w:r>
+        <w:rPr>
+          <w:rStyle w:val="nfase"/>
+          <w:rFonts w:ascii="Arial" w:hAnsi="Arial" w:cs="Arial"/>
+          <w:color w:val="23282C"/>
+          <w:sz w:val="21"/>
+          <w:szCs w:val="21"/>
+        </w:rPr>
+        <w:t>padding</w:t>
+      </w:r>
+      <w:proofErr w:type="spellEnd"/>
+      <w:r>
+        <w:rPr>
+          <w:rFonts w:ascii="Arial" w:hAnsi="Arial" w:cs="Arial"/>
+          <w:color w:val="23282C"/>
+          <w:sz w:val="21"/>
+          <w:szCs w:val="21"/>
+        </w:rPr>
+        <w:t> de 10 pixels neste mesmo </w:t>
+      </w:r>
+      <w:proofErr w:type="spellStart"/>
+      <w:r>
+        <w:rPr>
+          <w:rStyle w:val="nfase"/>
+          <w:rFonts w:ascii="Arial" w:hAnsi="Arial" w:cs="Arial"/>
+          <w:color w:val="23282C"/>
+          <w:sz w:val="21"/>
+          <w:szCs w:val="21"/>
+        </w:rPr>
+        <w:t>article</w:t>
+      </w:r>
+      <w:proofErr w:type="spellEnd"/>
+      <w:r>
+        <w:rPr>
+          <w:rFonts w:ascii="Arial" w:hAnsi="Arial" w:cs="Arial"/>
+          <w:color w:val="23282C"/>
+          <w:sz w:val="21"/>
+          <w:szCs w:val="21"/>
+        </w:rPr>
+        <w:t>. Perceberam o espaçamento que surgiu em volta do nosso conteúdo?</w:t>
+      </w:r>
+    </w:p>
+    <w:p>
+      <w:pPr>
+        <w:pStyle w:val="NormalWeb"/>
+        <w:shd w:val="clear" w:color="auto" w:fill="FFFFFF"/>
+        <w:rPr>
+          <w:rFonts w:ascii="Arial" w:hAnsi="Arial" w:cs="Arial"/>
+          <w:color w:val="23282C"/>
+          <w:sz w:val="21"/>
+          <w:szCs w:val="21"/>
+        </w:rPr>
+      </w:pPr>
+      <w:r>
+        <w:rPr>
+          <w:rFonts w:ascii="Arial" w:hAnsi="Arial" w:cs="Arial"/>
+          <w:color w:val="23282C"/>
+          <w:sz w:val="21"/>
+          <w:szCs w:val="21"/>
+        </w:rPr>
+        <w:t xml:space="preserve">Agora adicionamos </w:t>
+      </w:r>
+      <w:proofErr w:type="gramStart"/>
+      <w:r>
+        <w:rPr>
+          <w:rFonts w:ascii="Arial" w:hAnsi="Arial" w:cs="Arial"/>
+          <w:color w:val="23282C"/>
+          <w:sz w:val="21"/>
+          <w:szCs w:val="21"/>
+        </w:rPr>
+        <w:t>um borda mais escura</w:t>
+      </w:r>
+      <w:proofErr w:type="gramEnd"/>
+      <w:r>
+        <w:rPr>
+          <w:rFonts w:ascii="Arial" w:hAnsi="Arial" w:cs="Arial"/>
+          <w:color w:val="23282C"/>
+          <w:sz w:val="21"/>
+          <w:szCs w:val="21"/>
+        </w:rPr>
+        <w:t xml:space="preserve"> a ele com a propriedade </w:t>
+      </w:r>
+      <w:proofErr w:type="spellStart"/>
+      <w:r>
+        <w:rPr>
+          <w:rFonts w:ascii="Arial" w:hAnsi="Arial" w:cs="Arial"/>
+          <w:color w:val="23282C"/>
+          <w:sz w:val="21"/>
+          <w:szCs w:val="21"/>
+        </w:rPr>
+        <w:t>border</w:t>
+      </w:r>
+      <w:proofErr w:type="spellEnd"/>
+      <w:r>
+        <w:rPr>
+          <w:rFonts w:ascii="Arial" w:hAnsi="Arial" w:cs="Arial"/>
+          <w:color w:val="23282C"/>
+          <w:sz w:val="21"/>
+          <w:szCs w:val="21"/>
+        </w:rPr>
+        <w:t xml:space="preserve">. Vou falar mais detalhadamente sobre </w:t>
+      </w:r>
+      <w:proofErr w:type="spellStart"/>
+      <w:r>
+        <w:rPr>
+          <w:rFonts w:ascii="Arial" w:hAnsi="Arial" w:cs="Arial"/>
+          <w:color w:val="23282C"/>
+          <w:sz w:val="21"/>
+          <w:szCs w:val="21"/>
+        </w:rPr>
+        <w:t>border</w:t>
+      </w:r>
+      <w:proofErr w:type="spellEnd"/>
+      <w:r>
+        <w:rPr>
+          <w:rFonts w:ascii="Arial" w:hAnsi="Arial" w:cs="Arial"/>
+          <w:color w:val="23282C"/>
+          <w:sz w:val="21"/>
+          <w:szCs w:val="21"/>
+        </w:rPr>
+        <w:t xml:space="preserve"> mais a frente, mas por enquanto vamos deixar essa borda com 3 pixels de largura, o contorno sólido e a cor azul.</w:t>
+      </w:r>
+    </w:p>
+    <w:p>
+      <w:pPr>
+        <w:pStyle w:val="NormalWeb"/>
+        <w:shd w:val="clear" w:color="auto" w:fill="FFFFFF"/>
+        <w:rPr>
+          <w:rFonts w:ascii="Arial" w:hAnsi="Arial" w:cs="Arial"/>
+          <w:color w:val="23282C"/>
+          <w:sz w:val="21"/>
+          <w:szCs w:val="21"/>
+        </w:rPr>
+      </w:pPr>
+      <w:r>
+        <w:rPr>
+          <w:rFonts w:ascii="Arial" w:hAnsi="Arial" w:cs="Arial"/>
+          <w:color w:val="23282C"/>
+          <w:sz w:val="21"/>
+          <w:szCs w:val="21"/>
+        </w:rPr>
+        <w:t>E por último vamos adicionar uma margem do lado de fora do post com a propriedade </w:t>
+      </w:r>
+      <w:proofErr w:type="spellStart"/>
+      <w:r>
+        <w:rPr>
+          <w:rStyle w:val="nfase"/>
+          <w:rFonts w:ascii="Arial" w:hAnsi="Arial" w:cs="Arial"/>
+          <w:color w:val="23282C"/>
+          <w:sz w:val="21"/>
+          <w:szCs w:val="21"/>
+        </w:rPr>
+        <w:t>margin</w:t>
+      </w:r>
+      <w:proofErr w:type="spellEnd"/>
+      <w:r>
+        <w:rPr>
+          <w:rFonts w:ascii="Arial" w:hAnsi="Arial" w:cs="Arial"/>
+          <w:color w:val="23282C"/>
+          <w:sz w:val="21"/>
+          <w:szCs w:val="21"/>
+        </w:rPr>
+        <w:t> e o valor 10 pixels.</w:t>
+      </w:r>
+    </w:p>
+    <w:p>
+      <w:pPr>
+        <w:pStyle w:val="NormalWeb"/>
+        <w:shd w:val="clear" w:color="auto" w:fill="FFFFFF"/>
+        <w:rPr>
+          <w:rFonts w:ascii="Arial" w:hAnsi="Arial" w:cs="Arial"/>
+          <w:color w:val="23282C"/>
+          <w:sz w:val="21"/>
+          <w:szCs w:val="21"/>
+        </w:rPr>
+      </w:pPr>
+      <w:r>
+        <w:rPr>
+          <w:rFonts w:ascii="Arial" w:hAnsi="Arial" w:cs="Arial"/>
+          <w:color w:val="23282C"/>
+          <w:sz w:val="21"/>
+          <w:szCs w:val="21"/>
+        </w:rPr>
+        <w:t>E agora inspecionando o nosso elemento conseguimos todas aquelas camadas citadas antes: o conteúdo em azul, o </w:t>
+      </w:r>
+      <w:proofErr w:type="spellStart"/>
+      <w:r>
+        <w:rPr>
+          <w:rStyle w:val="nfase"/>
+          <w:rFonts w:ascii="Arial" w:hAnsi="Arial" w:cs="Arial"/>
+          <w:color w:val="23282C"/>
+          <w:sz w:val="21"/>
+          <w:szCs w:val="21"/>
+        </w:rPr>
+        <w:t>padding</w:t>
+      </w:r>
+      <w:proofErr w:type="spellEnd"/>
+      <w:r>
+        <w:rPr>
+          <w:rFonts w:ascii="Arial" w:hAnsi="Arial" w:cs="Arial"/>
+          <w:color w:val="23282C"/>
+          <w:sz w:val="21"/>
+          <w:szCs w:val="21"/>
+        </w:rPr>
+        <w:t> em verde, as bordas em marrom e as margens em laranja.</w:t>
+      </w:r>
+    </w:p>
+    <w:p>
+      <w:pPr>
+        <w:pStyle w:val="NormalWeb"/>
+        <w:shd w:val="clear" w:color="auto" w:fill="FFFFFF"/>
+        <w:rPr>
+          <w:rFonts w:ascii="Arial" w:hAnsi="Arial" w:cs="Arial"/>
+          <w:color w:val="23282C"/>
+          <w:sz w:val="21"/>
+          <w:szCs w:val="21"/>
+        </w:rPr>
+      </w:pPr>
+      <w:r>
+        <w:rPr>
+          <w:rFonts w:ascii="Arial" w:hAnsi="Arial" w:cs="Arial"/>
+          <w:color w:val="23282C"/>
+          <w:sz w:val="21"/>
+          <w:szCs w:val="21"/>
+        </w:rPr>
+        <w:t>E já que começamos a falar sobre bordas e cor de fundo, no próximo vídeo vamos nos aprofundar nessas propriedades.</w:t>
+      </w:r>
+    </w:p>
+    <w:p>
+      <w:pPr>
+        <w:pStyle w:val="NormalWeb"/>
+        <w:shd w:val="clear" w:color="auto" w:fill="FFFFFF"/>
+        <w:rPr>
+          <w:rFonts w:ascii="Arial" w:hAnsi="Arial" w:cs="Arial"/>
+          <w:color w:val="23282C"/>
+          <w:sz w:val="21"/>
+          <w:szCs w:val="21"/>
+        </w:rPr>
+      </w:pPr>
+      <w:r>
+        <w:rPr>
+          <w:rFonts w:ascii="Arial" w:hAnsi="Arial" w:cs="Arial"/>
+          <w:color w:val="23282C"/>
+          <w:sz w:val="21"/>
+          <w:szCs w:val="21"/>
+        </w:rPr>
+        <w:t> </w:t>
+      </w:r>
+    </w:p>
+    <w:p>
+      <w:pPr>
+        <w:pStyle w:val="Ttulo2"/>
+        <w:shd w:val="clear" w:color="auto" w:fill="FFFFFF"/>
+        <w:rPr>
+          <w:rFonts w:ascii="Arial" w:hAnsi="Arial" w:cs="Arial"/>
+          <w:color w:val="23282C"/>
+        </w:rPr>
+      </w:pPr>
+      <w:r>
+        <w:rPr>
+          <w:rFonts w:ascii="Arial" w:hAnsi="Arial" w:cs="Arial"/>
+          <w:color w:val="23282C"/>
+        </w:rPr>
+        <w:t>Estilizando elementos</w:t>
+      </w:r>
+    </w:p>
+    <w:p>
+      <w:pPr>
+        <w:pStyle w:val="NormalWeb"/>
+        <w:shd w:val="clear" w:color="auto" w:fill="FFFFFF"/>
+        <w:rPr>
+          <w:rFonts w:ascii="Arial" w:hAnsi="Arial" w:cs="Arial"/>
+          <w:color w:val="23282C"/>
+          <w:sz w:val="21"/>
+          <w:szCs w:val="21"/>
+        </w:rPr>
+      </w:pPr>
+      <w:r>
+        <w:rPr>
+          <w:rFonts w:ascii="Arial" w:hAnsi="Arial" w:cs="Arial"/>
+          <w:color w:val="23282C"/>
+          <w:sz w:val="21"/>
+          <w:szCs w:val="21"/>
+        </w:rPr>
+        <w:t>Agora que entendemos o box-model podemos focar em deixar nosso site mais bonito, então vamos repassar pelas propriedades já citadas:</w:t>
+      </w:r>
+    </w:p>
+    <w:p>
+      <w:pPr>
+        <w:pStyle w:val="Ttulo3"/>
+        <w:shd w:val="clear" w:color="auto" w:fill="FFFFFF"/>
+        <w:rPr>
+          <w:rFonts w:ascii="Arial" w:hAnsi="Arial" w:cs="Arial"/>
+          <w:color w:val="23282C"/>
+          <w:sz w:val="27"/>
+          <w:szCs w:val="27"/>
+        </w:rPr>
+      </w:pPr>
+      <w:proofErr w:type="spellStart"/>
+      <w:r>
+        <w:rPr>
+          <w:rFonts w:ascii="Arial" w:hAnsi="Arial" w:cs="Arial"/>
+          <w:color w:val="434343"/>
+        </w:rPr>
+        <w:t>Padding</w:t>
+      </w:r>
+      <w:proofErr w:type="spellEnd"/>
+      <w:r>
+        <w:rPr>
+          <w:rFonts w:ascii="Arial" w:hAnsi="Arial" w:cs="Arial"/>
+          <w:color w:val="434343"/>
+        </w:rPr>
+        <w:t xml:space="preserve"> e </w:t>
+      </w:r>
+      <w:proofErr w:type="spellStart"/>
+      <w:r>
+        <w:rPr>
+          <w:rFonts w:ascii="Arial" w:hAnsi="Arial" w:cs="Arial"/>
+          <w:color w:val="434343"/>
+        </w:rPr>
+        <w:t>Margin</w:t>
+      </w:r>
+      <w:proofErr w:type="spellEnd"/>
+    </w:p>
+    <w:p>
+      <w:pPr>
+        <w:pStyle w:val="NormalWeb"/>
+        <w:shd w:val="clear" w:color="auto" w:fill="FFFFFF"/>
+        <w:rPr>
+          <w:rFonts w:ascii="Arial" w:hAnsi="Arial" w:cs="Arial"/>
+          <w:color w:val="23282C"/>
+          <w:sz w:val="21"/>
+          <w:szCs w:val="21"/>
+        </w:rPr>
+      </w:pPr>
+      <w:r>
+        <w:rPr>
+          <w:rFonts w:ascii="Arial" w:hAnsi="Arial" w:cs="Arial"/>
+          <w:color w:val="23282C"/>
+          <w:sz w:val="21"/>
+          <w:szCs w:val="21"/>
+        </w:rPr>
+        <w:t>Anteriormente usamos o </w:t>
+      </w:r>
+      <w:proofErr w:type="spellStart"/>
+      <w:r>
+        <w:rPr>
+          <w:rStyle w:val="nfase"/>
+          <w:rFonts w:ascii="Arial" w:hAnsi="Arial" w:cs="Arial"/>
+          <w:color w:val="23282C"/>
+          <w:sz w:val="21"/>
+          <w:szCs w:val="21"/>
+        </w:rPr>
+        <w:t>padding</w:t>
+      </w:r>
+      <w:proofErr w:type="spellEnd"/>
+      <w:r>
+        <w:rPr>
+          <w:rFonts w:ascii="Arial" w:hAnsi="Arial" w:cs="Arial"/>
+          <w:color w:val="23282C"/>
+          <w:sz w:val="21"/>
+          <w:szCs w:val="21"/>
+        </w:rPr>
+        <w:t> e o </w:t>
+      </w:r>
+      <w:proofErr w:type="spellStart"/>
+      <w:r>
+        <w:rPr>
+          <w:rStyle w:val="nfase"/>
+          <w:rFonts w:ascii="Arial" w:hAnsi="Arial" w:cs="Arial"/>
+          <w:color w:val="23282C"/>
+          <w:sz w:val="21"/>
+          <w:szCs w:val="21"/>
+        </w:rPr>
+        <w:t>margin</w:t>
+      </w:r>
+      <w:proofErr w:type="spellEnd"/>
+      <w:r>
+        <w:rPr>
+          <w:rFonts w:ascii="Arial" w:hAnsi="Arial" w:cs="Arial"/>
+          <w:color w:val="23282C"/>
+          <w:sz w:val="21"/>
+          <w:szCs w:val="21"/>
+        </w:rPr>
+        <w:t> da forma mais básica, com apenas um valor, mas eles são mais poderosos que isso. Se quisermos atribuir tamanhos diferentes para cada lado do </w:t>
+      </w:r>
+      <w:r>
+        <w:rPr>
+          <w:rStyle w:val="nfase"/>
+          <w:rFonts w:ascii="Arial" w:hAnsi="Arial" w:cs="Arial"/>
+          <w:color w:val="23282C"/>
+          <w:sz w:val="21"/>
+          <w:szCs w:val="21"/>
+        </w:rPr>
+        <w:t>box</w:t>
+      </w:r>
+      <w:r>
+        <w:rPr>
+          <w:rFonts w:ascii="Arial" w:hAnsi="Arial" w:cs="Arial"/>
+          <w:color w:val="23282C"/>
+          <w:sz w:val="21"/>
+          <w:szCs w:val="21"/>
+        </w:rPr>
+        <w:t> nós podemos, e vamos ver três formas de fazer isso.</w:t>
+      </w:r>
+    </w:p>
+    <w:p>
+      <w:pPr>
+        <w:pStyle w:val="NormalWeb"/>
+        <w:shd w:val="clear" w:color="auto" w:fill="FFFFFF"/>
+        <w:rPr>
+          <w:rFonts w:ascii="Arial" w:hAnsi="Arial" w:cs="Arial"/>
+          <w:color w:val="23282C"/>
+          <w:sz w:val="21"/>
+          <w:szCs w:val="21"/>
+        </w:rPr>
+      </w:pPr>
+      <w:r>
+        <w:rPr>
+          <w:rFonts w:ascii="Arial" w:hAnsi="Arial" w:cs="Arial"/>
+          <w:color w:val="23282C"/>
+          <w:sz w:val="21"/>
+          <w:szCs w:val="21"/>
+        </w:rPr>
+        <w:t> </w:t>
+      </w:r>
+    </w:p>
+    <w:p>
+      <w:pPr>
+        <w:pStyle w:val="NormalWeb"/>
+        <w:shd w:val="clear" w:color="auto" w:fill="FFFFFF"/>
+        <w:rPr>
+          <w:rFonts w:ascii="Arial" w:hAnsi="Arial" w:cs="Arial"/>
+          <w:color w:val="23282C"/>
+          <w:sz w:val="21"/>
+          <w:szCs w:val="21"/>
+        </w:rPr>
+      </w:pPr>
+      <w:r>
+        <w:rPr>
+          <w:rFonts w:ascii="Arial" w:hAnsi="Arial" w:cs="Arial"/>
+          <w:color w:val="23282C"/>
+          <w:sz w:val="21"/>
+          <w:szCs w:val="21"/>
+        </w:rPr>
+        <w:t>A primeira é colocando um valor para as partes superior e inferior e depois para os lados esquerdo e direito.</w:t>
+      </w:r>
+    </w:p>
+    <w:p>
+      <w:pPr>
+        <w:pStyle w:val="NormalWeb"/>
+        <w:shd w:val="clear" w:color="auto" w:fill="FFFFFF"/>
+        <w:rPr>
+          <w:rFonts w:ascii="Arial" w:hAnsi="Arial" w:cs="Arial"/>
+          <w:color w:val="23282C"/>
+          <w:sz w:val="21"/>
+          <w:szCs w:val="21"/>
+        </w:rPr>
+      </w:pPr>
+      <w:r>
+        <w:rPr>
+          <w:rFonts w:ascii="Arial" w:hAnsi="Arial" w:cs="Arial"/>
+          <w:color w:val="23282C"/>
+          <w:sz w:val="21"/>
+          <w:szCs w:val="21"/>
+        </w:rPr>
+        <w:lastRenderedPageBreak/>
+        <w:t>O valor de 10 </w:t>
+      </w:r>
+      <w:r>
+        <w:rPr>
+          <w:rStyle w:val="nfase"/>
+          <w:rFonts w:ascii="Arial" w:hAnsi="Arial" w:cs="Arial"/>
+          <w:color w:val="23282C"/>
+          <w:sz w:val="21"/>
+          <w:szCs w:val="21"/>
+        </w:rPr>
+        <w:t>pixels</w:t>
+      </w:r>
+      <w:r>
+        <w:rPr>
+          <w:rFonts w:ascii="Arial" w:hAnsi="Arial" w:cs="Arial"/>
+          <w:color w:val="23282C"/>
+          <w:sz w:val="21"/>
+          <w:szCs w:val="21"/>
+        </w:rPr>
+        <w:t> se refere ao eixo Y, ou partes superior e inferior, e os 5 </w:t>
+      </w:r>
+      <w:r>
+        <w:rPr>
+          <w:rStyle w:val="nfase"/>
+          <w:rFonts w:ascii="Arial" w:hAnsi="Arial" w:cs="Arial"/>
+          <w:color w:val="23282C"/>
+          <w:sz w:val="21"/>
+          <w:szCs w:val="21"/>
+        </w:rPr>
+        <w:t>pixels</w:t>
+      </w:r>
+      <w:r>
+        <w:rPr>
+          <w:rFonts w:ascii="Arial" w:hAnsi="Arial" w:cs="Arial"/>
+          <w:color w:val="23282C"/>
+          <w:sz w:val="21"/>
+          <w:szCs w:val="21"/>
+        </w:rPr>
+        <w:t> se referem aos lados esquerdo e direito.</w:t>
+      </w:r>
+    </w:p>
+    <w:p>
+      <w:pPr>
+        <w:pStyle w:val="NormalWeb"/>
+        <w:shd w:val="clear" w:color="auto" w:fill="FFFFFF"/>
+        <w:rPr>
+          <w:rFonts w:ascii="Arial" w:hAnsi="Arial" w:cs="Arial"/>
+          <w:color w:val="23282C"/>
+          <w:sz w:val="21"/>
+          <w:szCs w:val="21"/>
+        </w:rPr>
+      </w:pPr>
+      <w:r>
+        <w:rPr>
+          <w:rFonts w:ascii="Arial" w:hAnsi="Arial" w:cs="Arial"/>
+          <w:color w:val="23282C"/>
+          <w:sz w:val="21"/>
+          <w:szCs w:val="21"/>
+        </w:rPr>
+        <w:t> </w:t>
+      </w:r>
+    </w:p>
+    <w:p>
+      <w:pPr>
+        <w:pStyle w:val="NormalWeb"/>
+        <w:shd w:val="clear" w:color="auto" w:fill="FFFFFF"/>
+        <w:rPr>
+          <w:rFonts w:ascii="Arial" w:hAnsi="Arial" w:cs="Arial"/>
+          <w:color w:val="23282C"/>
+          <w:sz w:val="21"/>
+          <w:szCs w:val="21"/>
+        </w:rPr>
+      </w:pPr>
+      <w:r>
+        <w:rPr>
+          <w:rFonts w:ascii="Arial" w:hAnsi="Arial" w:cs="Arial"/>
+          <w:color w:val="23282C"/>
+          <w:sz w:val="21"/>
+          <w:szCs w:val="21"/>
+        </w:rPr>
+        <w:t>A segunda forma é dando valores para cada lado do </w:t>
+      </w:r>
+      <w:r>
+        <w:rPr>
+          <w:rStyle w:val="nfase"/>
+          <w:rFonts w:ascii="Arial" w:hAnsi="Arial" w:cs="Arial"/>
+          <w:color w:val="23282C"/>
+          <w:sz w:val="21"/>
+          <w:szCs w:val="21"/>
+        </w:rPr>
+        <w:t>box</w:t>
+      </w:r>
+      <w:r>
+        <w:rPr>
+          <w:rFonts w:ascii="Arial" w:hAnsi="Arial" w:cs="Arial"/>
+          <w:color w:val="23282C"/>
+          <w:sz w:val="21"/>
+          <w:szCs w:val="21"/>
+        </w:rPr>
+        <w:t>.</w:t>
+      </w:r>
+    </w:p>
+    <w:p>
+      <w:pPr>
+        <w:pStyle w:val="NormalWeb"/>
+        <w:shd w:val="clear" w:color="auto" w:fill="FFFFFF"/>
+        <w:rPr>
+          <w:rFonts w:ascii="Arial" w:hAnsi="Arial" w:cs="Arial"/>
+          <w:color w:val="23282C"/>
+          <w:sz w:val="21"/>
+          <w:szCs w:val="21"/>
+        </w:rPr>
+      </w:pPr>
+      <w:r>
+        <w:rPr>
+          <w:rFonts w:ascii="Arial" w:hAnsi="Arial" w:cs="Arial"/>
+          <w:color w:val="23282C"/>
+          <w:sz w:val="21"/>
+          <w:szCs w:val="21"/>
+        </w:rPr>
+        <w:t>Então começamos pelo topo com 15 pixels, passamos o lado direito com 10 pixels, depois para a parte inferior com 5 pixels e por último o lado esquerdo com 0, e sempre nessa ordem.</w:t>
+      </w:r>
+    </w:p>
+    <w:p>
+      <w:pPr>
+        <w:pStyle w:val="NormalWeb"/>
+        <w:shd w:val="clear" w:color="auto" w:fill="FFFFFF"/>
+        <w:rPr>
+          <w:rFonts w:ascii="Arial" w:hAnsi="Arial" w:cs="Arial"/>
+          <w:color w:val="23282C"/>
+          <w:sz w:val="21"/>
+          <w:szCs w:val="21"/>
+        </w:rPr>
+      </w:pPr>
+      <w:r>
+        <w:rPr>
+          <w:rFonts w:ascii="Arial" w:hAnsi="Arial" w:cs="Arial"/>
+          <w:color w:val="23282C"/>
+          <w:sz w:val="21"/>
+          <w:szCs w:val="21"/>
+        </w:rPr>
+        <w:t>Uma boa dica também é que quando o valor for 0 não precisamos não precisamos colocar a unidade.</w:t>
+      </w:r>
+    </w:p>
+    <w:p>
+      <w:pPr>
+        <w:pStyle w:val="NormalWeb"/>
+        <w:shd w:val="clear" w:color="auto" w:fill="FFFFFF"/>
+        <w:rPr>
+          <w:rFonts w:ascii="Arial" w:hAnsi="Arial" w:cs="Arial"/>
+          <w:color w:val="23282C"/>
+          <w:sz w:val="21"/>
+          <w:szCs w:val="21"/>
+        </w:rPr>
+      </w:pPr>
+      <w:r>
+        <w:rPr>
+          <w:rFonts w:ascii="Arial" w:hAnsi="Arial" w:cs="Arial"/>
+          <w:color w:val="23282C"/>
+          <w:sz w:val="21"/>
+          <w:szCs w:val="21"/>
+        </w:rPr>
+        <w:t> </w:t>
+      </w:r>
+    </w:p>
+    <w:p>
+      <w:pPr>
+        <w:pStyle w:val="NormalWeb"/>
+        <w:shd w:val="clear" w:color="auto" w:fill="FFFFFF"/>
+        <w:rPr>
+          <w:rFonts w:ascii="Arial" w:hAnsi="Arial" w:cs="Arial"/>
+          <w:color w:val="23282C"/>
+          <w:sz w:val="21"/>
+          <w:szCs w:val="21"/>
+        </w:rPr>
+      </w:pPr>
+      <w:r>
+        <w:rPr>
+          <w:rFonts w:ascii="Arial" w:hAnsi="Arial" w:cs="Arial"/>
+          <w:color w:val="23282C"/>
+          <w:sz w:val="21"/>
+          <w:szCs w:val="21"/>
+        </w:rPr>
+        <w:t>A terceira forma é com as propriedades específicas para cada lado, até agora tínhamos visto atalhos para essas propriedades.</w:t>
+      </w:r>
+    </w:p>
+    <w:p>
+      <w:pPr>
+        <w:pStyle w:val="NormalWeb"/>
+        <w:shd w:val="clear" w:color="auto" w:fill="FFFFFF"/>
+        <w:rPr>
+          <w:rFonts w:ascii="Arial" w:hAnsi="Arial" w:cs="Arial"/>
+          <w:color w:val="23282C"/>
+          <w:sz w:val="21"/>
+          <w:szCs w:val="21"/>
+        </w:rPr>
+      </w:pPr>
+      <w:r>
+        <w:rPr>
+          <w:rFonts w:ascii="Arial" w:hAnsi="Arial" w:cs="Arial"/>
+          <w:color w:val="23282C"/>
+          <w:sz w:val="21"/>
+          <w:szCs w:val="21"/>
+        </w:rPr>
+        <w:t xml:space="preserve">Essa opção é mais usada quando temos o mesmo valor para 3 lados, e o quarto precisa ter um valor diferente, então usamos o </w:t>
+      </w:r>
+      <w:proofErr w:type="spellStart"/>
+      <w:r>
+        <w:rPr>
+          <w:rFonts w:ascii="Arial" w:hAnsi="Arial" w:cs="Arial"/>
+          <w:color w:val="23282C"/>
+          <w:sz w:val="21"/>
+          <w:szCs w:val="21"/>
+        </w:rPr>
+        <w:t>padding</w:t>
+      </w:r>
+      <w:proofErr w:type="spellEnd"/>
+      <w:r>
+        <w:rPr>
+          <w:rFonts w:ascii="Arial" w:hAnsi="Arial" w:cs="Arial"/>
+          <w:color w:val="23282C"/>
+          <w:sz w:val="21"/>
+          <w:szCs w:val="21"/>
+        </w:rPr>
+        <w:t xml:space="preserve"> com apenas um valor e uma dessas opções para representar o lado diferente.</w:t>
+      </w:r>
+    </w:p>
+    <w:p>
+      <w:pPr>
+        <w:pStyle w:val="NormalWeb"/>
+        <w:shd w:val="clear" w:color="auto" w:fill="FFFFFF"/>
+        <w:rPr>
+          <w:rFonts w:ascii="Arial" w:hAnsi="Arial" w:cs="Arial"/>
+          <w:color w:val="23282C"/>
+          <w:sz w:val="21"/>
+          <w:szCs w:val="21"/>
+        </w:rPr>
+      </w:pPr>
+      <w:r>
+        <w:rPr>
+          <w:rFonts w:ascii="Arial" w:hAnsi="Arial" w:cs="Arial"/>
+          <w:color w:val="23282C"/>
+          <w:sz w:val="21"/>
+          <w:szCs w:val="21"/>
+        </w:rPr>
+        <w:t> </w:t>
+      </w:r>
+    </w:p>
+    <w:p>
+      <w:pPr>
+        <w:pStyle w:val="Ttulo3"/>
+        <w:shd w:val="clear" w:color="auto" w:fill="FFFFFF"/>
+        <w:rPr>
+          <w:rFonts w:ascii="Arial" w:hAnsi="Arial" w:cs="Arial"/>
+          <w:color w:val="23282C"/>
+          <w:sz w:val="27"/>
+          <w:szCs w:val="27"/>
+        </w:rPr>
+      </w:pPr>
+      <w:r>
+        <w:rPr>
+          <w:rFonts w:ascii="Arial" w:hAnsi="Arial" w:cs="Arial"/>
+          <w:color w:val="434343"/>
+        </w:rPr>
+        <w:t>Background</w:t>
+      </w:r>
+    </w:p>
+    <w:p>
+      <w:pPr>
+        <w:pStyle w:val="NormalWeb"/>
+        <w:shd w:val="clear" w:color="auto" w:fill="FFFFFF"/>
+        <w:rPr>
+          <w:rFonts w:ascii="Arial" w:hAnsi="Arial" w:cs="Arial"/>
+          <w:color w:val="23282C"/>
+          <w:sz w:val="21"/>
+          <w:szCs w:val="21"/>
+        </w:rPr>
+      </w:pPr>
+      <w:r>
+        <w:rPr>
+          <w:rFonts w:ascii="Arial" w:hAnsi="Arial" w:cs="Arial"/>
+          <w:color w:val="23282C"/>
+          <w:sz w:val="21"/>
+          <w:szCs w:val="21"/>
+        </w:rPr>
+        <w:t>A propriedade </w:t>
+      </w:r>
+      <w:r>
+        <w:rPr>
+          <w:rStyle w:val="nfase"/>
+          <w:rFonts w:ascii="Arial" w:hAnsi="Arial" w:cs="Arial"/>
+          <w:color w:val="23282C"/>
+          <w:sz w:val="21"/>
+          <w:szCs w:val="21"/>
+        </w:rPr>
+        <w:t>background</w:t>
+      </w:r>
+      <w:r>
+        <w:rPr>
+          <w:rFonts w:ascii="Arial" w:hAnsi="Arial" w:cs="Arial"/>
+          <w:color w:val="23282C"/>
+          <w:sz w:val="21"/>
+          <w:szCs w:val="21"/>
+        </w:rPr>
+        <w:t> também é um atalho para várias propriedades, mas isso vocês podem absorver aos poucos, e uma boa opção de leitura é a documentação do MDN.</w:t>
+      </w:r>
+    </w:p>
+    <w:p>
+      <w:pPr>
+        <w:pStyle w:val="NormalWeb"/>
+        <w:shd w:val="clear" w:color="auto" w:fill="FFFFFF"/>
+        <w:rPr>
+          <w:rFonts w:ascii="Arial" w:hAnsi="Arial" w:cs="Arial"/>
+          <w:color w:val="23282C"/>
+          <w:sz w:val="21"/>
+          <w:szCs w:val="21"/>
+        </w:rPr>
+      </w:pPr>
+      <w:r>
+        <w:rPr>
+          <w:rFonts w:ascii="Arial" w:hAnsi="Arial" w:cs="Arial"/>
+          <w:color w:val="23282C"/>
+          <w:sz w:val="21"/>
+          <w:szCs w:val="21"/>
+        </w:rPr>
+        <w:t>Por enquanto veremos apenas como mudar a cor de fundo.</w:t>
+      </w:r>
+    </w:p>
+    <w:p>
+      <w:pPr>
+        <w:pStyle w:val="NormalWeb"/>
+        <w:shd w:val="clear" w:color="auto" w:fill="FFFFFF"/>
+        <w:rPr>
+          <w:rFonts w:ascii="Arial" w:hAnsi="Arial" w:cs="Arial"/>
+          <w:color w:val="23282C"/>
+          <w:sz w:val="21"/>
+          <w:szCs w:val="21"/>
+        </w:rPr>
+      </w:pPr>
+      <w:r>
+        <w:rPr>
+          <w:rFonts w:ascii="Arial" w:hAnsi="Arial" w:cs="Arial"/>
+          <w:color w:val="23282C"/>
+          <w:sz w:val="21"/>
+          <w:szCs w:val="21"/>
+        </w:rPr>
+        <w:t> </w:t>
+      </w:r>
+    </w:p>
+    <w:p>
+      <w:pPr>
+        <w:pStyle w:val="NormalWeb"/>
+        <w:shd w:val="clear" w:color="auto" w:fill="FFFFFF"/>
+        <w:rPr>
+          <w:rFonts w:ascii="Arial" w:hAnsi="Arial" w:cs="Arial"/>
+          <w:color w:val="23282C"/>
+          <w:sz w:val="21"/>
+          <w:szCs w:val="21"/>
+        </w:rPr>
+      </w:pPr>
+      <w:r>
+        <w:rPr>
+          <w:rFonts w:ascii="Arial" w:hAnsi="Arial" w:cs="Arial"/>
+          <w:color w:val="23282C"/>
+          <w:sz w:val="21"/>
+          <w:szCs w:val="21"/>
+        </w:rPr>
+        <w:t>E aqui temos 3 formas de colocar uma cor de fundo, e ainda existem outras.</w:t>
+      </w:r>
+    </w:p>
+    <w:p>
+      <w:pPr>
+        <w:pStyle w:val="NormalWeb"/>
+        <w:shd w:val="clear" w:color="auto" w:fill="FFFFFF"/>
+        <w:rPr>
+          <w:rFonts w:ascii="Arial" w:hAnsi="Arial" w:cs="Arial"/>
+          <w:color w:val="23282C"/>
+          <w:sz w:val="21"/>
+          <w:szCs w:val="21"/>
+        </w:rPr>
+      </w:pPr>
+      <w:r>
+        <w:rPr>
+          <w:rFonts w:ascii="Arial" w:hAnsi="Arial" w:cs="Arial"/>
+          <w:color w:val="23282C"/>
+          <w:sz w:val="21"/>
+          <w:szCs w:val="21"/>
+        </w:rPr>
+        <w:t>A primeira é pelo nome da cor em inglês, a segunda é pelo código hexadecimal e a terceira é usando apenas o atalho </w:t>
+      </w:r>
+      <w:r>
+        <w:rPr>
+          <w:rStyle w:val="nfase"/>
+          <w:rFonts w:ascii="Arial" w:hAnsi="Arial" w:cs="Arial"/>
+          <w:color w:val="23282C"/>
+          <w:sz w:val="21"/>
+          <w:szCs w:val="21"/>
+        </w:rPr>
+        <w:t>background</w:t>
+      </w:r>
+      <w:r>
+        <w:rPr>
+          <w:rFonts w:ascii="Arial" w:hAnsi="Arial" w:cs="Arial"/>
+          <w:color w:val="23282C"/>
+          <w:sz w:val="21"/>
+          <w:szCs w:val="21"/>
+        </w:rPr>
+        <w:t>.</w:t>
+      </w:r>
+    </w:p>
+    <w:p>
+      <w:pPr>
+        <w:pStyle w:val="NormalWeb"/>
+        <w:shd w:val="clear" w:color="auto" w:fill="FFFFFF"/>
+        <w:rPr>
+          <w:rFonts w:ascii="Arial" w:hAnsi="Arial" w:cs="Arial"/>
+          <w:color w:val="23282C"/>
+          <w:sz w:val="21"/>
+          <w:szCs w:val="21"/>
+        </w:rPr>
+      </w:pPr>
+      <w:r>
+        <w:rPr>
+          <w:rFonts w:ascii="Arial" w:hAnsi="Arial" w:cs="Arial"/>
+          <w:color w:val="23282C"/>
+          <w:sz w:val="21"/>
+          <w:szCs w:val="21"/>
+        </w:rPr>
+        <w:t> </w:t>
+      </w:r>
+    </w:p>
+    <w:p>
+      <w:pPr>
+        <w:pStyle w:val="Ttulo3"/>
+        <w:shd w:val="clear" w:color="auto" w:fill="FFFFFF"/>
+        <w:rPr>
+          <w:rFonts w:ascii="Arial" w:hAnsi="Arial" w:cs="Arial"/>
+          <w:color w:val="23282C"/>
+          <w:sz w:val="27"/>
+          <w:szCs w:val="27"/>
+        </w:rPr>
+      </w:pPr>
+      <w:proofErr w:type="spellStart"/>
+      <w:r>
+        <w:rPr>
+          <w:rFonts w:ascii="Arial" w:hAnsi="Arial" w:cs="Arial"/>
+          <w:color w:val="434343"/>
+        </w:rPr>
+        <w:t>Border</w:t>
+      </w:r>
+      <w:proofErr w:type="spellEnd"/>
+    </w:p>
+    <w:p>
+      <w:pPr>
+        <w:pStyle w:val="NormalWeb"/>
+        <w:shd w:val="clear" w:color="auto" w:fill="FFFFFF"/>
+        <w:rPr>
+          <w:rFonts w:ascii="Arial" w:hAnsi="Arial" w:cs="Arial"/>
+          <w:color w:val="23282C"/>
+          <w:sz w:val="21"/>
+          <w:szCs w:val="21"/>
+        </w:rPr>
+      </w:pPr>
+      <w:r>
+        <w:rPr>
+          <w:rFonts w:ascii="Arial" w:hAnsi="Arial" w:cs="Arial"/>
+          <w:color w:val="23282C"/>
+          <w:sz w:val="21"/>
+          <w:szCs w:val="21"/>
+        </w:rPr>
+        <w:t>Vimos que a propriedade </w:t>
+      </w:r>
+      <w:proofErr w:type="spellStart"/>
+      <w:r>
+        <w:rPr>
+          <w:rStyle w:val="nfase"/>
+          <w:rFonts w:ascii="Arial" w:hAnsi="Arial" w:cs="Arial"/>
+          <w:color w:val="23282C"/>
+          <w:sz w:val="21"/>
+          <w:szCs w:val="21"/>
+        </w:rPr>
+        <w:t>border</w:t>
+      </w:r>
+      <w:proofErr w:type="spellEnd"/>
+      <w:r>
+        <w:rPr>
+          <w:rFonts w:ascii="Arial" w:hAnsi="Arial" w:cs="Arial"/>
+          <w:color w:val="23282C"/>
+          <w:sz w:val="21"/>
+          <w:szCs w:val="21"/>
+        </w:rPr>
+        <w:t> pode ter 3 valores: a largura, a cor e o estilo, mas existem algumas particularidades nisso.</w:t>
+      </w:r>
+    </w:p>
+    <w:p>
+      <w:pPr>
+        <w:pStyle w:val="NormalWeb"/>
+        <w:shd w:val="clear" w:color="auto" w:fill="FFFFFF"/>
+        <w:rPr>
+          <w:rFonts w:ascii="Arial" w:hAnsi="Arial" w:cs="Arial"/>
+          <w:color w:val="23282C"/>
+          <w:sz w:val="21"/>
+          <w:szCs w:val="21"/>
+        </w:rPr>
+      </w:pPr>
+      <w:r>
+        <w:rPr>
+          <w:rFonts w:ascii="Arial" w:hAnsi="Arial" w:cs="Arial"/>
+          <w:color w:val="23282C"/>
+          <w:sz w:val="21"/>
+          <w:szCs w:val="21"/>
+        </w:rPr>
+        <w:t xml:space="preserve">A largura pode ser usada com várias unidades, como </w:t>
+      </w:r>
+      <w:proofErr w:type="spellStart"/>
+      <w:r>
+        <w:rPr>
+          <w:rFonts w:ascii="Arial" w:hAnsi="Arial" w:cs="Arial"/>
+          <w:color w:val="23282C"/>
+          <w:sz w:val="21"/>
+          <w:szCs w:val="21"/>
+        </w:rPr>
+        <w:t>px</w:t>
+      </w:r>
+      <w:proofErr w:type="spellEnd"/>
+      <w:r>
+        <w:rPr>
+          <w:rFonts w:ascii="Arial" w:hAnsi="Arial" w:cs="Arial"/>
+          <w:color w:val="23282C"/>
+          <w:sz w:val="21"/>
+          <w:szCs w:val="21"/>
+        </w:rPr>
+        <w:t>, em e mm. A cor pode ser atribuída pelo nome ou por um código hexadecimal, assim como fizemos com o </w:t>
+      </w:r>
+      <w:r>
+        <w:rPr>
+          <w:rStyle w:val="nfase"/>
+          <w:rFonts w:ascii="Arial" w:hAnsi="Arial" w:cs="Arial"/>
+          <w:color w:val="23282C"/>
+          <w:sz w:val="21"/>
+          <w:szCs w:val="21"/>
+        </w:rPr>
+        <w:t>background</w:t>
+      </w:r>
+      <w:r>
+        <w:rPr>
+          <w:rFonts w:ascii="Arial" w:hAnsi="Arial" w:cs="Arial"/>
+          <w:color w:val="23282C"/>
+          <w:sz w:val="21"/>
+          <w:szCs w:val="21"/>
+        </w:rPr>
+        <w:t>, e o estilo é representada por palavras-chave, vamos ver algumas delas:</w:t>
+      </w:r>
+    </w:p>
+    <w:p>
+      <w:pPr>
+        <w:pStyle w:val="NormalWeb"/>
+        <w:shd w:val="clear" w:color="auto" w:fill="FFFFFF"/>
+        <w:rPr>
+          <w:rFonts w:ascii="Arial" w:hAnsi="Arial" w:cs="Arial"/>
+          <w:color w:val="23282C"/>
+          <w:sz w:val="21"/>
+          <w:szCs w:val="21"/>
+        </w:rPr>
+      </w:pPr>
+      <w:r>
+        <w:rPr>
+          <w:rFonts w:ascii="Arial" w:hAnsi="Arial" w:cs="Arial"/>
+          <w:color w:val="23282C"/>
+          <w:sz w:val="21"/>
+          <w:szCs w:val="21"/>
+        </w:rPr>
+        <w:t> </w:t>
+      </w:r>
+    </w:p>
+    <w:p>
+      <w:pPr>
+        <w:pStyle w:val="NormalWeb"/>
+        <w:shd w:val="clear" w:color="auto" w:fill="FFFFFF"/>
+        <w:rPr>
+          <w:rFonts w:ascii="Arial" w:hAnsi="Arial" w:cs="Arial"/>
+          <w:color w:val="23282C"/>
+          <w:sz w:val="21"/>
+          <w:szCs w:val="21"/>
+        </w:rPr>
+      </w:pPr>
+      <w:proofErr w:type="spellStart"/>
+      <w:r>
+        <w:rPr>
+          <w:rStyle w:val="Forte"/>
+          <w:rFonts w:ascii="Arial" w:hAnsi="Arial" w:cs="Arial"/>
+          <w:color w:val="23282C"/>
+          <w:sz w:val="21"/>
+          <w:szCs w:val="21"/>
+        </w:rPr>
+        <w:t>solid</w:t>
+      </w:r>
+      <w:proofErr w:type="spellEnd"/>
+      <w:r>
+        <w:rPr>
+          <w:rFonts w:ascii="Arial" w:hAnsi="Arial" w:cs="Arial"/>
+          <w:color w:val="23282C"/>
+          <w:sz w:val="21"/>
+          <w:szCs w:val="21"/>
+        </w:rPr>
+        <w:t>: mostra uma borda simples e reta;</w:t>
+      </w:r>
+    </w:p>
+    <w:p>
+      <w:pPr>
+        <w:pStyle w:val="NormalWeb"/>
+        <w:shd w:val="clear" w:color="auto" w:fill="FFFFFF"/>
+        <w:rPr>
+          <w:rFonts w:ascii="Arial" w:hAnsi="Arial" w:cs="Arial"/>
+          <w:color w:val="23282C"/>
+          <w:sz w:val="21"/>
+          <w:szCs w:val="21"/>
+        </w:rPr>
+      </w:pPr>
+      <w:proofErr w:type="spellStart"/>
+      <w:r>
+        <w:rPr>
+          <w:rStyle w:val="Forte"/>
+          <w:rFonts w:ascii="Arial" w:hAnsi="Arial" w:cs="Arial"/>
+          <w:color w:val="23282C"/>
+          <w:sz w:val="21"/>
+          <w:szCs w:val="21"/>
+        </w:rPr>
+        <w:lastRenderedPageBreak/>
+        <w:t>dotted</w:t>
+      </w:r>
+      <w:proofErr w:type="spellEnd"/>
+      <w:r>
+        <w:rPr>
+          <w:rFonts w:ascii="Arial" w:hAnsi="Arial" w:cs="Arial"/>
+          <w:color w:val="23282C"/>
+          <w:sz w:val="21"/>
+          <w:szCs w:val="21"/>
+        </w:rPr>
+        <w:t>: são bolinhas com um pequeno espaçamento entre elas;</w:t>
+      </w:r>
+    </w:p>
+    <w:p>
+      <w:pPr>
+        <w:pStyle w:val="NormalWeb"/>
+        <w:shd w:val="clear" w:color="auto" w:fill="FFFFFF"/>
+        <w:rPr>
+          <w:rFonts w:ascii="Arial" w:hAnsi="Arial" w:cs="Arial"/>
+          <w:color w:val="23282C"/>
+          <w:sz w:val="21"/>
+          <w:szCs w:val="21"/>
+        </w:rPr>
+      </w:pPr>
+      <w:proofErr w:type="spellStart"/>
+      <w:r>
+        <w:rPr>
+          <w:rStyle w:val="Forte"/>
+          <w:rFonts w:ascii="Arial" w:hAnsi="Arial" w:cs="Arial"/>
+          <w:color w:val="23282C"/>
+          <w:sz w:val="21"/>
+          <w:szCs w:val="21"/>
+        </w:rPr>
+        <w:t>dashed</w:t>
+      </w:r>
+      <w:proofErr w:type="spellEnd"/>
+      <w:r>
+        <w:rPr>
+          <w:rFonts w:ascii="Arial" w:hAnsi="Arial" w:cs="Arial"/>
+          <w:color w:val="23282C"/>
+          <w:sz w:val="21"/>
+          <w:szCs w:val="21"/>
+        </w:rPr>
+        <w:t>: forma uma linha tracejada.</w:t>
+      </w:r>
+    </w:p>
+    <w:p>
+      <w:pPr>
+        <w:pStyle w:val="NormalWeb"/>
+        <w:shd w:val="clear" w:color="auto" w:fill="FFFFFF"/>
+        <w:rPr>
+          <w:rFonts w:ascii="Arial" w:hAnsi="Arial" w:cs="Arial"/>
+          <w:color w:val="23282C"/>
+          <w:sz w:val="21"/>
+          <w:szCs w:val="21"/>
+        </w:rPr>
+      </w:pPr>
+      <w:r>
+        <w:rPr>
+          <w:rFonts w:ascii="Arial" w:hAnsi="Arial" w:cs="Arial"/>
+          <w:color w:val="23282C"/>
+          <w:sz w:val="21"/>
+          <w:szCs w:val="21"/>
+        </w:rPr>
+        <w:t>E aproveitando que mostrei esse código temos que falar sobre como separar a estilização dos lados de uma borda.</w:t>
+      </w:r>
+    </w:p>
+    <w:p>
+      <w:pPr>
+        <w:pStyle w:val="NormalWeb"/>
+        <w:shd w:val="clear" w:color="auto" w:fill="FFFFFF"/>
+        <w:rPr>
+          <w:rFonts w:ascii="Arial" w:hAnsi="Arial" w:cs="Arial"/>
+          <w:color w:val="23282C"/>
+          <w:sz w:val="21"/>
+          <w:szCs w:val="21"/>
+        </w:rPr>
+      </w:pPr>
+      <w:r>
+        <w:rPr>
+          <w:rFonts w:ascii="Arial" w:hAnsi="Arial" w:cs="Arial"/>
+          <w:color w:val="23282C"/>
+          <w:sz w:val="21"/>
+          <w:szCs w:val="21"/>
+        </w:rPr>
+        <w:t>E se você não quiser usar a propriedade </w:t>
+      </w:r>
+      <w:proofErr w:type="spellStart"/>
+      <w:r>
+        <w:rPr>
+          <w:rStyle w:val="nfase"/>
+          <w:rFonts w:ascii="Arial" w:hAnsi="Arial" w:cs="Arial"/>
+          <w:color w:val="23282C"/>
+          <w:sz w:val="21"/>
+          <w:szCs w:val="21"/>
+        </w:rPr>
+        <w:t>border</w:t>
+      </w:r>
+      <w:proofErr w:type="spellEnd"/>
+      <w:r>
+        <w:rPr>
+          <w:rFonts w:ascii="Arial" w:hAnsi="Arial" w:cs="Arial"/>
+          <w:color w:val="23282C"/>
+          <w:sz w:val="21"/>
+          <w:szCs w:val="21"/>
+        </w:rPr>
+        <w:t xml:space="preserve"> existem </w:t>
+      </w:r>
+      <w:proofErr w:type="gramStart"/>
+      <w:r>
+        <w:rPr>
+          <w:rFonts w:ascii="Arial" w:hAnsi="Arial" w:cs="Arial"/>
+          <w:color w:val="23282C"/>
+          <w:sz w:val="21"/>
+          <w:szCs w:val="21"/>
+        </w:rPr>
+        <w:t>as propriedade</w:t>
+      </w:r>
+      <w:proofErr w:type="gramEnd"/>
+      <w:r>
+        <w:rPr>
+          <w:rFonts w:ascii="Arial" w:hAnsi="Arial" w:cs="Arial"/>
+          <w:color w:val="23282C"/>
+          <w:sz w:val="21"/>
+          <w:szCs w:val="21"/>
+        </w:rPr>
+        <w:t xml:space="preserve"> específicas para cada aspecto de uma borda, são elas </w:t>
+      </w:r>
+      <w:proofErr w:type="spellStart"/>
+      <w:r>
+        <w:rPr>
+          <w:rStyle w:val="nfase"/>
+          <w:rFonts w:ascii="Arial" w:hAnsi="Arial" w:cs="Arial"/>
+          <w:color w:val="23282C"/>
+          <w:sz w:val="21"/>
+          <w:szCs w:val="21"/>
+        </w:rPr>
+        <w:t>border-width</w:t>
+      </w:r>
+      <w:proofErr w:type="spellEnd"/>
+      <w:r>
+        <w:rPr>
+          <w:rFonts w:ascii="Arial" w:hAnsi="Arial" w:cs="Arial"/>
+          <w:color w:val="23282C"/>
+          <w:sz w:val="21"/>
+          <w:szCs w:val="21"/>
+        </w:rPr>
+        <w:t> para a largura, </w:t>
+      </w:r>
+      <w:proofErr w:type="spellStart"/>
+      <w:r>
+        <w:rPr>
+          <w:rStyle w:val="nfase"/>
+          <w:rFonts w:ascii="Arial" w:hAnsi="Arial" w:cs="Arial"/>
+          <w:color w:val="23282C"/>
+          <w:sz w:val="21"/>
+          <w:szCs w:val="21"/>
+        </w:rPr>
+        <w:t>border</w:t>
+      </w:r>
+      <w:proofErr w:type="spellEnd"/>
+      <w:r>
+        <w:rPr>
+          <w:rStyle w:val="nfase"/>
+          <w:rFonts w:ascii="Arial" w:hAnsi="Arial" w:cs="Arial"/>
+          <w:color w:val="23282C"/>
+          <w:sz w:val="21"/>
+          <w:szCs w:val="21"/>
+        </w:rPr>
+        <w:t>-color</w:t>
+      </w:r>
+      <w:r>
+        <w:rPr>
+          <w:rFonts w:ascii="Arial" w:hAnsi="Arial" w:cs="Arial"/>
+          <w:color w:val="23282C"/>
+          <w:sz w:val="21"/>
+          <w:szCs w:val="21"/>
+        </w:rPr>
+        <w:t> para a cor e </w:t>
+      </w:r>
+      <w:proofErr w:type="spellStart"/>
+      <w:r>
+        <w:rPr>
+          <w:rStyle w:val="nfase"/>
+          <w:rFonts w:ascii="Arial" w:hAnsi="Arial" w:cs="Arial"/>
+          <w:color w:val="23282C"/>
+          <w:sz w:val="21"/>
+          <w:szCs w:val="21"/>
+        </w:rPr>
+        <w:t>border-style</w:t>
+      </w:r>
+      <w:proofErr w:type="spellEnd"/>
+      <w:r>
+        <w:rPr>
+          <w:rFonts w:ascii="Arial" w:hAnsi="Arial" w:cs="Arial"/>
+          <w:color w:val="23282C"/>
+          <w:sz w:val="21"/>
+          <w:szCs w:val="21"/>
+        </w:rPr>
+        <w:t> para o estilo.</w:t>
+      </w:r>
+    </w:p>
+    <w:p>
+      <w:pPr>
+        <w:pStyle w:val="NormalWeb"/>
+        <w:shd w:val="clear" w:color="auto" w:fill="FFFFFF"/>
+        <w:rPr>
+          <w:rFonts w:ascii="Arial" w:hAnsi="Arial" w:cs="Arial"/>
+          <w:color w:val="23282C"/>
+          <w:sz w:val="21"/>
+          <w:szCs w:val="21"/>
+        </w:rPr>
+      </w:pPr>
+      <w:r>
+        <w:rPr>
+          <w:rFonts w:ascii="Arial" w:hAnsi="Arial" w:cs="Arial"/>
+          <w:color w:val="23282C"/>
+          <w:sz w:val="21"/>
+          <w:szCs w:val="21"/>
+        </w:rPr>
+        <w:t>Aqui temos o mesmo código anterior de duas formas diferentes, a primeira com o atalho </w:t>
+      </w:r>
+      <w:proofErr w:type="spellStart"/>
+      <w:r>
+        <w:rPr>
+          <w:rStyle w:val="nfase"/>
+          <w:rFonts w:ascii="Arial" w:hAnsi="Arial" w:cs="Arial"/>
+          <w:color w:val="23282C"/>
+          <w:sz w:val="21"/>
+          <w:szCs w:val="21"/>
+        </w:rPr>
+        <w:t>border</w:t>
+      </w:r>
+      <w:proofErr w:type="spellEnd"/>
+      <w:r>
+        <w:rPr>
+          <w:rFonts w:ascii="Arial" w:hAnsi="Arial" w:cs="Arial"/>
+          <w:color w:val="23282C"/>
+          <w:sz w:val="21"/>
+          <w:szCs w:val="21"/>
+        </w:rPr>
+        <w:t> e a segunda com cada propriedade específica.</w:t>
+      </w:r>
+    </w:p>
+    <w:p>
+      <w:pPr>
+        <w:pStyle w:val="NormalWeb"/>
+        <w:shd w:val="clear" w:color="auto" w:fill="FFFFFF"/>
+        <w:rPr>
+          <w:rFonts w:ascii="Arial" w:hAnsi="Arial" w:cs="Arial"/>
+          <w:color w:val="23282C"/>
+          <w:sz w:val="21"/>
+          <w:szCs w:val="21"/>
+        </w:rPr>
+      </w:pPr>
+      <w:r>
+        <w:rPr>
+          <w:rFonts w:ascii="Arial" w:hAnsi="Arial" w:cs="Arial"/>
+          <w:color w:val="23282C"/>
+          <w:sz w:val="21"/>
+          <w:szCs w:val="21"/>
+        </w:rPr>
+        <w:t>E depois disso podemos juntar os lados com os aspectos de uma borda e criar uma regra mais específica ainda.</w:t>
+      </w:r>
+    </w:p>
+    <w:p>
+      <w:pPr>
+        <w:pStyle w:val="NormalWeb"/>
+        <w:shd w:val="clear" w:color="auto" w:fill="FFFFFF"/>
+        <w:rPr>
+          <w:rFonts w:ascii="Arial" w:hAnsi="Arial" w:cs="Arial"/>
+          <w:color w:val="23282C"/>
+          <w:sz w:val="21"/>
+          <w:szCs w:val="21"/>
+        </w:rPr>
+      </w:pPr>
+      <w:r>
+        <w:rPr>
+          <w:rFonts w:ascii="Arial" w:hAnsi="Arial" w:cs="Arial"/>
+          <w:color w:val="23282C"/>
+          <w:sz w:val="21"/>
+          <w:szCs w:val="21"/>
+        </w:rPr>
+        <w:t> </w:t>
+      </w:r>
+    </w:p>
+    <w:p>
+      <w:pPr>
+        <w:pStyle w:val="NormalWeb"/>
+        <w:shd w:val="clear" w:color="auto" w:fill="FFFFFF"/>
+        <w:rPr>
+          <w:rFonts w:ascii="Arial" w:hAnsi="Arial" w:cs="Arial"/>
+          <w:color w:val="23282C"/>
+          <w:sz w:val="21"/>
+          <w:szCs w:val="21"/>
+        </w:rPr>
+      </w:pPr>
+      <w:proofErr w:type="spellStart"/>
+      <w:r>
+        <w:rPr>
+          <w:rFonts w:ascii="Arial" w:hAnsi="Arial" w:cs="Arial"/>
+          <w:color w:val="434343"/>
+          <w:sz w:val="21"/>
+          <w:szCs w:val="21"/>
+        </w:rPr>
+        <w:t>Border-radius</w:t>
+      </w:r>
+      <w:proofErr w:type="spellEnd"/>
+    </w:p>
+    <w:p>
+      <w:pPr>
+        <w:pStyle w:val="NormalWeb"/>
+        <w:shd w:val="clear" w:color="auto" w:fill="FFFFFF"/>
+        <w:rPr>
+          <w:rFonts w:ascii="Arial" w:hAnsi="Arial" w:cs="Arial"/>
+          <w:color w:val="23282C"/>
+          <w:sz w:val="21"/>
+          <w:szCs w:val="21"/>
+        </w:rPr>
+      </w:pPr>
+      <w:r>
+        <w:rPr>
+          <w:rFonts w:ascii="Arial" w:hAnsi="Arial" w:cs="Arial"/>
+          <w:color w:val="23282C"/>
+          <w:sz w:val="21"/>
+          <w:szCs w:val="21"/>
+        </w:rPr>
+        <w:t>E a última propriedade é o </w:t>
+      </w:r>
+      <w:proofErr w:type="spellStart"/>
+      <w:r>
+        <w:rPr>
+          <w:rStyle w:val="nfase"/>
+          <w:rFonts w:ascii="Arial" w:hAnsi="Arial" w:cs="Arial"/>
+          <w:color w:val="23282C"/>
+          <w:sz w:val="21"/>
+          <w:szCs w:val="21"/>
+        </w:rPr>
+        <w:t>border-radius</w:t>
+      </w:r>
+      <w:proofErr w:type="spellEnd"/>
+      <w:r>
+        <w:rPr>
+          <w:rFonts w:ascii="Arial" w:hAnsi="Arial" w:cs="Arial"/>
+          <w:color w:val="23282C"/>
+          <w:sz w:val="21"/>
+          <w:szCs w:val="21"/>
+        </w:rPr>
+        <w:t>, ele permite arredondar os cantos de um elemento. Podemos usar várias unidades, mas as mais comuns são os pixels e a porcentagem.</w:t>
+      </w:r>
+    </w:p>
+    <w:p>
+      <w:pPr>
+        <w:pStyle w:val="NormalWeb"/>
+        <w:shd w:val="clear" w:color="auto" w:fill="FFFFFF"/>
+        <w:rPr>
+          <w:rFonts w:ascii="Arial" w:hAnsi="Arial" w:cs="Arial"/>
+          <w:color w:val="23282C"/>
+          <w:sz w:val="21"/>
+          <w:szCs w:val="21"/>
+        </w:rPr>
+      </w:pPr>
+      <w:r>
+        <w:rPr>
+          <w:rFonts w:ascii="Arial" w:hAnsi="Arial" w:cs="Arial"/>
+          <w:color w:val="23282C"/>
+          <w:sz w:val="21"/>
+          <w:szCs w:val="21"/>
+        </w:rPr>
+        <w:t>Colocando apenas um valor mudamos todos os cantos do elemento, mas seguindo aquela mesma ordem que vimos no </w:t>
+      </w:r>
+      <w:proofErr w:type="spellStart"/>
+      <w:r>
+        <w:rPr>
+          <w:rStyle w:val="nfase"/>
+          <w:rFonts w:ascii="Arial" w:hAnsi="Arial" w:cs="Arial"/>
+          <w:color w:val="23282C"/>
+          <w:sz w:val="21"/>
+          <w:szCs w:val="21"/>
+        </w:rPr>
+        <w:t>padding</w:t>
+      </w:r>
+      <w:proofErr w:type="spellEnd"/>
+      <w:r>
+        <w:rPr>
+          <w:rFonts w:ascii="Arial" w:hAnsi="Arial" w:cs="Arial"/>
+          <w:color w:val="23282C"/>
+          <w:sz w:val="21"/>
+          <w:szCs w:val="21"/>
+        </w:rPr>
+        <w:t> e </w:t>
+      </w:r>
+      <w:proofErr w:type="spellStart"/>
+      <w:r>
+        <w:rPr>
+          <w:rStyle w:val="nfase"/>
+          <w:rFonts w:ascii="Arial" w:hAnsi="Arial" w:cs="Arial"/>
+          <w:color w:val="23282C"/>
+          <w:sz w:val="21"/>
+          <w:szCs w:val="21"/>
+        </w:rPr>
+        <w:t>margin</w:t>
+      </w:r>
+      <w:proofErr w:type="spellEnd"/>
+      <w:r>
+        <w:rPr>
+          <w:rFonts w:ascii="Arial" w:hAnsi="Arial" w:cs="Arial"/>
+          <w:color w:val="23282C"/>
+          <w:sz w:val="21"/>
+          <w:szCs w:val="21"/>
+        </w:rPr>
+        <w:t xml:space="preserve"> - topo, direita, inferior e esquerda </w:t>
+      </w:r>
+      <w:proofErr w:type="gramStart"/>
+      <w:r>
+        <w:rPr>
+          <w:rFonts w:ascii="Arial" w:hAnsi="Arial" w:cs="Arial"/>
+          <w:color w:val="23282C"/>
+          <w:sz w:val="21"/>
+          <w:szCs w:val="21"/>
+        </w:rPr>
+        <w:t>-  conseguimos</w:t>
+      </w:r>
+      <w:proofErr w:type="gramEnd"/>
+      <w:r>
+        <w:rPr>
+          <w:rFonts w:ascii="Arial" w:hAnsi="Arial" w:cs="Arial"/>
+          <w:color w:val="23282C"/>
+          <w:sz w:val="21"/>
+          <w:szCs w:val="21"/>
+        </w:rPr>
+        <w:t xml:space="preserve"> alterar cada canto separadamente.</w:t>
+      </w:r>
+    </w:p>
+    <w:p>
+      <w:pPr>
+        <w:pStyle w:val="Ttulo3"/>
+        <w:shd w:val="clear" w:color="auto" w:fill="FFFFFF"/>
+        <w:rPr>
+          <w:rFonts w:ascii="Arial" w:hAnsi="Arial" w:cs="Arial"/>
+          <w:color w:val="23282C"/>
+          <w:sz w:val="27"/>
+          <w:szCs w:val="27"/>
+        </w:rPr>
+      </w:pPr>
+      <w:r>
+        <w:rPr>
+          <w:rFonts w:ascii="Arial" w:hAnsi="Arial" w:cs="Arial"/>
+          <w:color w:val="23282C"/>
+        </w:rPr>
+        <w:t> </w:t>
+      </w:r>
+    </w:p>
+    <w:p>
+      <w:pPr>
+        <w:pStyle w:val="Ttulo3"/>
+        <w:shd w:val="clear" w:color="auto" w:fill="FFFFFF"/>
+        <w:rPr>
+          <w:rFonts w:ascii="Arial" w:hAnsi="Arial" w:cs="Arial"/>
+          <w:color w:val="23282C"/>
+        </w:rPr>
+      </w:pPr>
+      <w:r>
+        <w:rPr>
+          <w:rFonts w:ascii="Arial" w:hAnsi="Arial" w:cs="Arial"/>
+          <w:color w:val="434343"/>
+        </w:rPr>
+        <w:t>Exercício</w:t>
+      </w:r>
+    </w:p>
+    <w:p>
+      <w:pPr>
+        <w:pStyle w:val="NormalWeb"/>
+        <w:shd w:val="clear" w:color="auto" w:fill="FFFFFF"/>
+        <w:rPr>
+          <w:rFonts w:ascii="Arial" w:hAnsi="Arial" w:cs="Arial"/>
+          <w:color w:val="23282C"/>
+          <w:sz w:val="21"/>
+          <w:szCs w:val="21"/>
+        </w:rPr>
+      </w:pPr>
+      <w:r>
+        <w:rPr>
+          <w:rFonts w:ascii="Arial" w:hAnsi="Arial" w:cs="Arial"/>
+          <w:color w:val="23282C"/>
+          <w:sz w:val="21"/>
+          <w:szCs w:val="21"/>
+        </w:rPr>
+        <w:t>Neste exercício vamos deixar o nosso site um pouco mais bonito usando as propriedades que acabamos de ver.</w:t>
+      </w:r>
+    </w:p>
+    <w:p>
+      <w:pPr>
+        <w:pStyle w:val="NormalWeb"/>
+        <w:shd w:val="clear" w:color="auto" w:fill="FFFFFF"/>
+        <w:rPr>
+          <w:rFonts w:ascii="Arial" w:hAnsi="Arial" w:cs="Arial"/>
+          <w:color w:val="23282C"/>
+          <w:sz w:val="21"/>
+          <w:szCs w:val="21"/>
+        </w:rPr>
+      </w:pPr>
+      <w:r>
+        <w:rPr>
+          <w:rFonts w:ascii="Arial" w:hAnsi="Arial" w:cs="Arial"/>
+          <w:color w:val="23282C"/>
+          <w:sz w:val="21"/>
+          <w:szCs w:val="21"/>
+        </w:rPr>
+        <w:t xml:space="preserve">Vamos aumentar o </w:t>
+      </w:r>
+      <w:proofErr w:type="spellStart"/>
+      <w:r>
+        <w:rPr>
+          <w:rFonts w:ascii="Arial" w:hAnsi="Arial" w:cs="Arial"/>
+          <w:color w:val="23282C"/>
+          <w:sz w:val="21"/>
+          <w:szCs w:val="21"/>
+        </w:rPr>
+        <w:t>padding</w:t>
+      </w:r>
+      <w:proofErr w:type="spellEnd"/>
+      <w:r>
+        <w:rPr>
+          <w:rFonts w:ascii="Arial" w:hAnsi="Arial" w:cs="Arial"/>
+          <w:color w:val="23282C"/>
+          <w:sz w:val="21"/>
+          <w:szCs w:val="21"/>
+        </w:rPr>
+        <w:t xml:space="preserve"> para 15 pixels e colocar uma margem de também de 15 pixels só na parte de baixo do post.</w:t>
+      </w:r>
+    </w:p>
+    <w:p>
+      <w:pPr>
+        <w:pStyle w:val="NormalWeb"/>
+        <w:shd w:val="clear" w:color="auto" w:fill="FFFFFF"/>
+        <w:rPr>
+          <w:rFonts w:ascii="Arial" w:hAnsi="Arial" w:cs="Arial"/>
+          <w:color w:val="23282C"/>
+          <w:sz w:val="21"/>
+          <w:szCs w:val="21"/>
+        </w:rPr>
+      </w:pPr>
+      <w:r>
+        <w:rPr>
+          <w:rFonts w:ascii="Arial" w:hAnsi="Arial" w:cs="Arial"/>
+          <w:color w:val="23282C"/>
+          <w:sz w:val="21"/>
+          <w:szCs w:val="21"/>
+        </w:rPr>
+        <w:t>Quando olhamos para os textos percebemos que os espaçamentos estão diferentes do restante do post, então vamos padronizar isso.</w:t>
+      </w:r>
+    </w:p>
+    <w:p>
+      <w:pPr>
+        <w:pStyle w:val="NormalWeb"/>
+        <w:shd w:val="clear" w:color="auto" w:fill="FFFFFF"/>
+        <w:rPr>
+          <w:rFonts w:ascii="Arial" w:hAnsi="Arial" w:cs="Arial"/>
+          <w:color w:val="23282C"/>
+          <w:sz w:val="21"/>
+          <w:szCs w:val="21"/>
+        </w:rPr>
+      </w:pPr>
+      <w:r>
+        <w:rPr>
+          <w:rFonts w:ascii="Arial" w:hAnsi="Arial" w:cs="Arial"/>
+          <w:color w:val="23282C"/>
+          <w:sz w:val="21"/>
+          <w:szCs w:val="21"/>
+        </w:rPr>
+        <w:t>No título do post vamos retirar todas as margens para depois colocar apenas uma margem inferior de 15 pixels. E no corpo do post precisamos adicionar uma classe e remover todas as margens para depois adicionar uma margem superior de 15 pixels.</w:t>
+      </w:r>
+    </w:p>
+    <w:p>
+      <w:pPr>
+        <w:pStyle w:val="NormalWeb"/>
+        <w:shd w:val="clear" w:color="auto" w:fill="FFFFFF"/>
+        <w:rPr>
+          <w:rFonts w:ascii="Arial" w:hAnsi="Arial" w:cs="Arial"/>
+          <w:color w:val="23282C"/>
+          <w:sz w:val="21"/>
+          <w:szCs w:val="21"/>
+        </w:rPr>
+      </w:pPr>
+      <w:r>
+        <w:rPr>
+          <w:rFonts w:ascii="Arial" w:hAnsi="Arial" w:cs="Arial"/>
+          <w:color w:val="23282C"/>
+          <w:sz w:val="21"/>
+          <w:szCs w:val="21"/>
+        </w:rPr>
+        <w:t xml:space="preserve">Podemos manter o background branco, mas vamos diminuir a largura das bordas para 2 pixels e mudar a cor para </w:t>
+      </w:r>
+      <w:proofErr w:type="gramStart"/>
+      <w:r>
+        <w:rPr>
+          <w:rFonts w:ascii="Arial" w:hAnsi="Arial" w:cs="Arial"/>
+          <w:color w:val="23282C"/>
+          <w:sz w:val="21"/>
+          <w:szCs w:val="21"/>
+        </w:rPr>
+        <w:t>a mesma</w:t>
+      </w:r>
+      <w:proofErr w:type="gramEnd"/>
+      <w:r>
+        <w:rPr>
+          <w:rFonts w:ascii="Arial" w:hAnsi="Arial" w:cs="Arial"/>
+          <w:color w:val="23282C"/>
+          <w:sz w:val="21"/>
+          <w:szCs w:val="21"/>
+        </w:rPr>
+        <w:t xml:space="preserve"> do texto - #505050 - e por último adicionaremos um </w:t>
+      </w:r>
+      <w:proofErr w:type="spellStart"/>
+      <w:r>
+        <w:rPr>
+          <w:rFonts w:ascii="Arial" w:hAnsi="Arial" w:cs="Arial"/>
+          <w:color w:val="23282C"/>
+          <w:sz w:val="21"/>
+          <w:szCs w:val="21"/>
+        </w:rPr>
+        <w:t>border-radius</w:t>
+      </w:r>
+      <w:proofErr w:type="spellEnd"/>
+      <w:r>
+        <w:rPr>
+          <w:rFonts w:ascii="Arial" w:hAnsi="Arial" w:cs="Arial"/>
+          <w:color w:val="23282C"/>
+          <w:sz w:val="21"/>
+          <w:szCs w:val="21"/>
+        </w:rPr>
+        <w:t xml:space="preserve">, 5 pixels são suficientes. Podemos adicionar esse mesmo de valor de </w:t>
+      </w:r>
+      <w:proofErr w:type="spellStart"/>
+      <w:r>
+        <w:rPr>
+          <w:rFonts w:ascii="Arial" w:hAnsi="Arial" w:cs="Arial"/>
+          <w:color w:val="23282C"/>
+          <w:sz w:val="21"/>
+          <w:szCs w:val="21"/>
+        </w:rPr>
+        <w:t>border-radius</w:t>
+      </w:r>
+      <w:proofErr w:type="spellEnd"/>
+      <w:r>
+        <w:rPr>
+          <w:rFonts w:ascii="Arial" w:hAnsi="Arial" w:cs="Arial"/>
+          <w:color w:val="23282C"/>
+          <w:sz w:val="21"/>
+          <w:szCs w:val="21"/>
+        </w:rPr>
+        <w:t xml:space="preserve"> na imagem, para isso vamos acrescentar uma </w:t>
+      </w:r>
+      <w:proofErr w:type="spellStart"/>
+      <w:r>
+        <w:rPr>
+          <w:rFonts w:ascii="Arial" w:hAnsi="Arial" w:cs="Arial"/>
+          <w:color w:val="23282C"/>
+          <w:sz w:val="21"/>
+          <w:szCs w:val="21"/>
+        </w:rPr>
+        <w:t>class</w:t>
+      </w:r>
+      <w:proofErr w:type="spellEnd"/>
+      <w:r>
+        <w:rPr>
+          <w:rFonts w:ascii="Arial" w:hAnsi="Arial" w:cs="Arial"/>
+          <w:color w:val="23282C"/>
+          <w:sz w:val="21"/>
+          <w:szCs w:val="21"/>
+        </w:rPr>
+        <w:t xml:space="preserve"> a imagem antes.</w:t>
+      </w:r>
+    </w:p>
+    <w:p>
+      <w:pPr>
+        <w:pStyle w:val="NormalWeb"/>
+        <w:shd w:val="clear" w:color="auto" w:fill="FFFFFF"/>
+        <w:rPr>
+          <w:rFonts w:ascii="Arial" w:hAnsi="Arial" w:cs="Arial"/>
+          <w:color w:val="23282C"/>
+          <w:sz w:val="21"/>
+          <w:szCs w:val="21"/>
+        </w:rPr>
+      </w:pPr>
+      <w:r>
+        <w:rPr>
+          <w:rFonts w:ascii="Arial" w:hAnsi="Arial" w:cs="Arial"/>
+          <w:color w:val="23282C"/>
+          <w:sz w:val="21"/>
+          <w:szCs w:val="21"/>
+        </w:rPr>
+        <w:t> </w:t>
+      </w:r>
+    </w:p>
+    <w:p>
+      <w:pPr>
+        <w:pStyle w:val="Ttulo2"/>
+        <w:shd w:val="clear" w:color="auto" w:fill="FFFFFF"/>
+        <w:rPr>
+          <w:rFonts w:ascii="Arial" w:hAnsi="Arial" w:cs="Arial"/>
+          <w:color w:val="23282C"/>
+        </w:rPr>
+      </w:pPr>
+      <w:r>
+        <w:rPr>
+          <w:rFonts w:ascii="Arial" w:hAnsi="Arial" w:cs="Arial"/>
+          <w:color w:val="23282C"/>
+        </w:rPr>
+        <w:t>Estilizando textos</w:t>
+      </w:r>
+    </w:p>
+    <w:p>
+      <w:pPr>
+        <w:pStyle w:val="NormalWeb"/>
+        <w:shd w:val="clear" w:color="auto" w:fill="FFFFFF"/>
+        <w:rPr>
+          <w:rFonts w:ascii="Arial" w:hAnsi="Arial" w:cs="Arial"/>
+          <w:color w:val="23282C"/>
+          <w:sz w:val="21"/>
+          <w:szCs w:val="21"/>
+        </w:rPr>
+      </w:pPr>
+      <w:r>
+        <w:rPr>
+          <w:rFonts w:ascii="Arial" w:hAnsi="Arial" w:cs="Arial"/>
+          <w:color w:val="23282C"/>
+          <w:sz w:val="21"/>
+          <w:szCs w:val="21"/>
+        </w:rPr>
+        <w:lastRenderedPageBreak/>
+        <w:t>Já sabemos que podemos mudar cor e tamanho de algumas fontes, e agora vamos nos aprofundar nisso.</w:t>
+      </w:r>
+    </w:p>
+    <w:p>
+      <w:pPr>
+        <w:pStyle w:val="NormalWeb"/>
+        <w:shd w:val="clear" w:color="auto" w:fill="FFFFFF"/>
+        <w:rPr>
+          <w:rFonts w:ascii="Arial" w:hAnsi="Arial" w:cs="Arial"/>
+          <w:color w:val="23282C"/>
+          <w:sz w:val="21"/>
+          <w:szCs w:val="21"/>
+        </w:rPr>
+      </w:pPr>
+      <w:r>
+        <w:rPr>
+          <w:rFonts w:ascii="Arial" w:hAnsi="Arial" w:cs="Arial"/>
+          <w:color w:val="23282C"/>
+          <w:sz w:val="21"/>
+          <w:szCs w:val="21"/>
+        </w:rPr>
+        <w:t> </w:t>
+      </w:r>
+    </w:p>
+    <w:p>
+      <w:pPr>
+        <w:pStyle w:val="Ttulo3"/>
+        <w:shd w:val="clear" w:color="auto" w:fill="FFFFFF"/>
+        <w:rPr>
+          <w:rFonts w:ascii="Arial" w:hAnsi="Arial" w:cs="Arial"/>
+          <w:color w:val="23282C"/>
+          <w:sz w:val="27"/>
+          <w:szCs w:val="27"/>
+        </w:rPr>
+      </w:pPr>
+      <w:proofErr w:type="spellStart"/>
+      <w:r>
+        <w:rPr>
+          <w:rFonts w:ascii="Arial" w:hAnsi="Arial" w:cs="Arial"/>
+          <w:color w:val="434343"/>
+        </w:rPr>
+        <w:t>font-family</w:t>
+      </w:r>
+      <w:proofErr w:type="spellEnd"/>
+    </w:p>
+    <w:p>
+      <w:pPr>
+        <w:pStyle w:val="NormalWeb"/>
+        <w:shd w:val="clear" w:color="auto" w:fill="FFFFFF"/>
+        <w:rPr>
+          <w:rFonts w:ascii="Arial" w:hAnsi="Arial" w:cs="Arial"/>
+          <w:color w:val="23282C"/>
+          <w:sz w:val="21"/>
+          <w:szCs w:val="21"/>
+        </w:rPr>
+      </w:pPr>
+      <w:r>
+        <w:rPr>
+          <w:rFonts w:ascii="Arial" w:hAnsi="Arial" w:cs="Arial"/>
+          <w:color w:val="23282C"/>
+          <w:sz w:val="21"/>
+          <w:szCs w:val="21"/>
+        </w:rPr>
+        <w:t xml:space="preserve">Com o </w:t>
+      </w:r>
+      <w:proofErr w:type="spellStart"/>
+      <w:r>
+        <w:rPr>
+          <w:rFonts w:ascii="Arial" w:hAnsi="Arial" w:cs="Arial"/>
+          <w:color w:val="23282C"/>
+          <w:sz w:val="21"/>
+          <w:szCs w:val="21"/>
+        </w:rPr>
+        <w:t>font-family</w:t>
+      </w:r>
+      <w:proofErr w:type="spellEnd"/>
+      <w:r>
+        <w:rPr>
+          <w:rFonts w:ascii="Arial" w:hAnsi="Arial" w:cs="Arial"/>
+          <w:color w:val="23282C"/>
+          <w:sz w:val="21"/>
+          <w:szCs w:val="21"/>
+        </w:rPr>
+        <w:t xml:space="preserve"> podemos alterar a fonte dos nossos textos, como uma fonte da internet ou uma que esteja instalada no nosso computador, mas vamos nos ater às fontes seguras, chamadas de web safe </w:t>
+      </w:r>
+      <w:proofErr w:type="spellStart"/>
+      <w:r>
+        <w:rPr>
+          <w:rFonts w:ascii="Arial" w:hAnsi="Arial" w:cs="Arial"/>
+          <w:color w:val="23282C"/>
+          <w:sz w:val="21"/>
+          <w:szCs w:val="21"/>
+        </w:rPr>
+        <w:t>fonts</w:t>
+      </w:r>
+      <w:proofErr w:type="spellEnd"/>
+      <w:r>
+        <w:rPr>
+          <w:rFonts w:ascii="Arial" w:hAnsi="Arial" w:cs="Arial"/>
+          <w:color w:val="23282C"/>
+          <w:sz w:val="21"/>
+          <w:szCs w:val="21"/>
+        </w:rPr>
+        <w:t>.</w:t>
+      </w:r>
+    </w:p>
+    <w:p>
+      <w:pPr>
+        <w:pStyle w:val="NormalWeb"/>
+        <w:shd w:val="clear" w:color="auto" w:fill="FFFFFF"/>
+        <w:rPr>
+          <w:rFonts w:ascii="Arial" w:hAnsi="Arial" w:cs="Arial"/>
+          <w:color w:val="23282C"/>
+          <w:sz w:val="21"/>
+          <w:szCs w:val="21"/>
+        </w:rPr>
+      </w:pPr>
+      <w:r>
+        <w:rPr>
+          <w:rFonts w:ascii="Arial" w:hAnsi="Arial" w:cs="Arial"/>
+          <w:color w:val="23282C"/>
+          <w:sz w:val="21"/>
+          <w:szCs w:val="21"/>
+        </w:rPr>
+        <w:t xml:space="preserve">Essas fontes são chamadas assim pois são encontradas em </w:t>
+      </w:r>
+      <w:proofErr w:type="spellStart"/>
+      <w:r>
+        <w:rPr>
+          <w:rFonts w:ascii="Arial" w:hAnsi="Arial" w:cs="Arial"/>
+          <w:color w:val="23282C"/>
+          <w:sz w:val="21"/>
+          <w:szCs w:val="21"/>
+        </w:rPr>
+        <w:t>quases</w:t>
+      </w:r>
+      <w:proofErr w:type="spellEnd"/>
+      <w:r>
+        <w:rPr>
+          <w:rFonts w:ascii="Arial" w:hAnsi="Arial" w:cs="Arial"/>
+          <w:color w:val="23282C"/>
+          <w:sz w:val="21"/>
+          <w:szCs w:val="21"/>
+        </w:rPr>
+        <w:t xml:space="preserve"> todos os sistemas e podem ser usadas sem preocupação.</w:t>
+      </w:r>
+    </w:p>
+    <w:p>
+      <w:pPr>
+        <w:pStyle w:val="NormalWeb"/>
+        <w:shd w:val="clear" w:color="auto" w:fill="FFFFFF"/>
+        <w:rPr>
+          <w:rFonts w:ascii="Arial" w:hAnsi="Arial" w:cs="Arial"/>
+          <w:color w:val="23282C"/>
+          <w:sz w:val="21"/>
+          <w:szCs w:val="21"/>
+        </w:rPr>
+      </w:pPr>
+      <w:r>
+        <w:rPr>
+          <w:rFonts w:ascii="Arial" w:hAnsi="Arial" w:cs="Arial"/>
+          <w:color w:val="23282C"/>
+          <w:sz w:val="21"/>
+          <w:szCs w:val="21"/>
+        </w:rPr>
+        <w:t> </w:t>
+      </w:r>
+    </w:p>
+    <w:p>
+      <w:pPr>
+        <w:pStyle w:val="Ttulo3"/>
+        <w:shd w:val="clear" w:color="auto" w:fill="FFFFFF"/>
+        <w:rPr>
+          <w:rFonts w:ascii="Arial" w:hAnsi="Arial" w:cs="Arial"/>
+          <w:color w:val="23282C"/>
+          <w:sz w:val="27"/>
+          <w:szCs w:val="27"/>
+        </w:rPr>
+      </w:pPr>
+      <w:proofErr w:type="spellStart"/>
+      <w:r>
+        <w:rPr>
+          <w:rFonts w:ascii="Arial" w:hAnsi="Arial" w:cs="Arial"/>
+          <w:color w:val="434343"/>
+        </w:rPr>
+        <w:t>font-size</w:t>
+      </w:r>
+      <w:proofErr w:type="spellEnd"/>
+    </w:p>
+    <w:p>
+      <w:pPr>
+        <w:pStyle w:val="NormalWeb"/>
+        <w:shd w:val="clear" w:color="auto" w:fill="FFFFFF"/>
+        <w:rPr>
+          <w:rFonts w:ascii="Arial" w:hAnsi="Arial" w:cs="Arial"/>
+          <w:color w:val="23282C"/>
+          <w:sz w:val="21"/>
+          <w:szCs w:val="21"/>
+        </w:rPr>
+      </w:pPr>
+      <w:r>
+        <w:rPr>
+          <w:rFonts w:ascii="Arial" w:hAnsi="Arial" w:cs="Arial"/>
+          <w:color w:val="23282C"/>
+          <w:sz w:val="21"/>
+          <w:szCs w:val="21"/>
+        </w:rPr>
+        <w:t xml:space="preserve">O </w:t>
+      </w:r>
+      <w:proofErr w:type="spellStart"/>
+      <w:r>
+        <w:rPr>
+          <w:rFonts w:ascii="Arial" w:hAnsi="Arial" w:cs="Arial"/>
+          <w:color w:val="23282C"/>
+          <w:sz w:val="21"/>
+          <w:szCs w:val="21"/>
+        </w:rPr>
+        <w:t>font-size</w:t>
+      </w:r>
+      <w:proofErr w:type="spellEnd"/>
+      <w:r>
+        <w:rPr>
+          <w:rFonts w:ascii="Arial" w:hAnsi="Arial" w:cs="Arial"/>
+          <w:color w:val="23282C"/>
+          <w:sz w:val="21"/>
+          <w:szCs w:val="21"/>
+        </w:rPr>
+        <w:t xml:space="preserve"> nos ajuda a mudar o tamanho do texto, existem algumas unidades de medida para </w:t>
+      </w:r>
+      <w:proofErr w:type="gramStart"/>
+      <w:r>
+        <w:rPr>
+          <w:rFonts w:ascii="Arial" w:hAnsi="Arial" w:cs="Arial"/>
+          <w:color w:val="23282C"/>
+          <w:sz w:val="21"/>
+          <w:szCs w:val="21"/>
+        </w:rPr>
+        <w:t>ele</w:t>
+      </w:r>
+      <w:proofErr w:type="gramEnd"/>
+      <w:r>
+        <w:rPr>
+          <w:rFonts w:ascii="Arial" w:hAnsi="Arial" w:cs="Arial"/>
+          <w:color w:val="23282C"/>
+          <w:sz w:val="21"/>
+          <w:szCs w:val="21"/>
+        </w:rPr>
+        <w:t xml:space="preserve"> mas por enquanto os pixels são suficientes para nós.</w:t>
+      </w:r>
+    </w:p>
+    <w:p>
+      <w:pPr>
+        <w:pStyle w:val="NormalWeb"/>
+        <w:shd w:val="clear" w:color="auto" w:fill="FFFFFF"/>
+        <w:rPr>
+          <w:rFonts w:ascii="Arial" w:hAnsi="Arial" w:cs="Arial"/>
+          <w:color w:val="23282C"/>
+          <w:sz w:val="21"/>
+          <w:szCs w:val="21"/>
+        </w:rPr>
+      </w:pPr>
+      <w:r>
+        <w:rPr>
+          <w:rFonts w:ascii="Arial" w:hAnsi="Arial" w:cs="Arial"/>
+          <w:color w:val="23282C"/>
+          <w:sz w:val="21"/>
+          <w:szCs w:val="21"/>
+        </w:rPr>
+        <w:t> </w:t>
+      </w:r>
+    </w:p>
+    <w:p>
+      <w:pPr>
+        <w:pStyle w:val="Ttulo3"/>
+        <w:shd w:val="clear" w:color="auto" w:fill="FFFFFF"/>
+        <w:rPr>
+          <w:rFonts w:ascii="Arial" w:hAnsi="Arial" w:cs="Arial"/>
+          <w:color w:val="23282C"/>
+          <w:sz w:val="27"/>
+          <w:szCs w:val="27"/>
+        </w:rPr>
+      </w:pPr>
+      <w:proofErr w:type="spellStart"/>
+      <w:r>
+        <w:rPr>
+          <w:rFonts w:ascii="Arial" w:hAnsi="Arial" w:cs="Arial"/>
+          <w:color w:val="434343"/>
+        </w:rPr>
+        <w:t>font-style</w:t>
+      </w:r>
+      <w:proofErr w:type="spellEnd"/>
+    </w:p>
+    <w:p>
+      <w:pPr>
+        <w:pStyle w:val="NormalWeb"/>
+        <w:shd w:val="clear" w:color="auto" w:fill="FFFFFF"/>
+        <w:rPr>
+          <w:rFonts w:ascii="Arial" w:hAnsi="Arial" w:cs="Arial"/>
+          <w:color w:val="23282C"/>
+          <w:sz w:val="21"/>
+          <w:szCs w:val="21"/>
+        </w:rPr>
+      </w:pPr>
+      <w:r>
+        <w:rPr>
+          <w:rFonts w:ascii="Arial" w:hAnsi="Arial" w:cs="Arial"/>
+          <w:color w:val="23282C"/>
+          <w:sz w:val="21"/>
+          <w:szCs w:val="21"/>
+        </w:rPr>
+        <w:t xml:space="preserve">Usamos o </w:t>
+      </w:r>
+      <w:proofErr w:type="spellStart"/>
+      <w:r>
+        <w:rPr>
+          <w:rFonts w:ascii="Arial" w:hAnsi="Arial" w:cs="Arial"/>
+          <w:color w:val="23282C"/>
+          <w:sz w:val="21"/>
+          <w:szCs w:val="21"/>
+        </w:rPr>
+        <w:t>font-style</w:t>
+      </w:r>
+      <w:proofErr w:type="spellEnd"/>
+      <w:r>
+        <w:rPr>
+          <w:rFonts w:ascii="Arial" w:hAnsi="Arial" w:cs="Arial"/>
+          <w:color w:val="23282C"/>
+          <w:sz w:val="21"/>
+          <w:szCs w:val="21"/>
+        </w:rPr>
+        <w:t xml:space="preserve"> para </w:t>
+      </w:r>
+      <w:proofErr w:type="spellStart"/>
+      <w:r>
+        <w:rPr>
+          <w:rFonts w:ascii="Arial" w:hAnsi="Arial" w:cs="Arial"/>
+          <w:color w:val="23282C"/>
+          <w:sz w:val="21"/>
+          <w:szCs w:val="21"/>
+        </w:rPr>
+        <w:t>tornar</w:t>
+      </w:r>
+      <w:proofErr w:type="spellEnd"/>
+      <w:r>
+        <w:rPr>
+          <w:rFonts w:ascii="Arial" w:hAnsi="Arial" w:cs="Arial"/>
+          <w:color w:val="23282C"/>
+          <w:sz w:val="21"/>
+          <w:szCs w:val="21"/>
+        </w:rPr>
+        <w:t xml:space="preserve"> um texto itálico, na maioria das vezes você usará apenas o valor </w:t>
+      </w:r>
+      <w:proofErr w:type="spellStart"/>
+      <w:r>
+        <w:rPr>
+          <w:rStyle w:val="nfase"/>
+          <w:rFonts w:ascii="Arial" w:hAnsi="Arial" w:cs="Arial"/>
+          <w:color w:val="23282C"/>
+          <w:sz w:val="21"/>
+          <w:szCs w:val="21"/>
+        </w:rPr>
+        <w:t>italic</w:t>
+      </w:r>
+      <w:proofErr w:type="spellEnd"/>
+      <w:r>
+        <w:rPr>
+          <w:rFonts w:ascii="Arial" w:hAnsi="Arial" w:cs="Arial"/>
+          <w:color w:val="23282C"/>
+          <w:sz w:val="21"/>
+          <w:szCs w:val="21"/>
+        </w:rPr>
+        <w:t> para ele, mas se precisar tirar o itálico de um texto você pode usar o valor </w:t>
+      </w:r>
+      <w:r>
+        <w:rPr>
+          <w:rStyle w:val="nfase"/>
+          <w:rFonts w:ascii="Arial" w:hAnsi="Arial" w:cs="Arial"/>
+          <w:color w:val="23282C"/>
+          <w:sz w:val="21"/>
+          <w:szCs w:val="21"/>
+        </w:rPr>
+        <w:t>normal</w:t>
+      </w:r>
+      <w:r>
+        <w:rPr>
+          <w:rFonts w:ascii="Arial" w:hAnsi="Arial" w:cs="Arial"/>
+          <w:color w:val="23282C"/>
+          <w:sz w:val="21"/>
+          <w:szCs w:val="21"/>
+        </w:rPr>
+        <w:t>.</w:t>
+      </w:r>
+    </w:p>
+    <w:p>
+      <w:pPr>
+        <w:pStyle w:val="NormalWeb"/>
+        <w:shd w:val="clear" w:color="auto" w:fill="FFFFFF"/>
+        <w:rPr>
+          <w:rFonts w:ascii="Arial" w:hAnsi="Arial" w:cs="Arial"/>
+          <w:color w:val="23282C"/>
+          <w:sz w:val="21"/>
+          <w:szCs w:val="21"/>
+        </w:rPr>
+      </w:pPr>
+      <w:r>
+        <w:rPr>
+          <w:rFonts w:ascii="Arial" w:hAnsi="Arial" w:cs="Arial"/>
+          <w:color w:val="23282C"/>
+          <w:sz w:val="21"/>
+          <w:szCs w:val="21"/>
+        </w:rPr>
+        <w:t> </w:t>
       </w:r>
     </w:p>
     <w:p>
@@ -10717,9 +14735,9 @@
     </w:lvl>
   </w:abstractNum>
   <w:abstractNum w:abstractNumId="4" w15:restartNumberingAfterBreak="0">
-    <w:nsid w:val="63613BA5"/>
+    <w:nsid w:val="62C61F4E"/>
     <w:multiLevelType w:val="multilevel"/>
-    <w:tmpl w:val="E450965C"/>
+    <w:tmpl w:val="5D44755E"/>
     <w:lvl w:ilvl="0">
       <w:start w:val="1"/>
       <w:numFmt w:val="bullet"/>
@@ -10858,9 +14876,9 @@
     </w:lvl>
   </w:abstractNum>
   <w:abstractNum w:abstractNumId="5" w15:restartNumberingAfterBreak="0">
-    <w:nsid w:val="6BDC2612"/>
+    <w:nsid w:val="63613BA5"/>
     <w:multiLevelType w:val="multilevel"/>
-    <w:tmpl w:val="64825B30"/>
+    <w:tmpl w:val="E450965C"/>
     <w:lvl w:ilvl="0">
       <w:start w:val="1"/>
       <w:numFmt w:val="bullet"/>
@@ -10999,9 +15017,9 @@
     </w:lvl>
   </w:abstractNum>
   <w:abstractNum w:abstractNumId="6" w15:restartNumberingAfterBreak="0">
-    <w:nsid w:val="794D58C1"/>
+    <w:nsid w:val="6BDC2612"/>
     <w:multiLevelType w:val="multilevel"/>
-    <w:tmpl w:val="72E4F97C"/>
+    <w:tmpl w:val="64825B30"/>
     <w:lvl w:ilvl="0">
       <w:start w:val="1"/>
       <w:numFmt w:val="bullet"/>
@@ -11140,9 +15158,9 @@
     </w:lvl>
   </w:abstractNum>
   <w:abstractNum w:abstractNumId="7" w15:restartNumberingAfterBreak="0">
-    <w:nsid w:val="7C8F5EA5"/>
+    <w:nsid w:val="794D58C1"/>
     <w:multiLevelType w:val="multilevel"/>
-    <w:tmpl w:val="69520AD6"/>
+    <w:tmpl w:val="72E4F97C"/>
     <w:lvl w:ilvl="0">
       <w:start w:val="1"/>
       <w:numFmt w:val="bullet"/>
@@ -11280,29 +15298,173 @@
       </w:rPr>
     </w:lvl>
   </w:abstractNum>
+  <w:abstractNum w:abstractNumId="8" w15:restartNumberingAfterBreak="0">
+    <w:nsid w:val="7C8F5EA5"/>
+    <w:multiLevelType w:val="multilevel"/>
+    <w:tmpl w:val="69520AD6"/>
+    <w:lvl w:ilvl="0">
+      <w:start w:val="1"/>
+      <w:numFmt w:val="bullet"/>
+      <w:lvlText w:val=""/>
+      <w:lvlJc w:val="left"/>
+      <w:pPr>
+        <w:tabs>
+          <w:tab w:val="num" w:pos="720"/>
+        </w:tabs>
+        <w:ind w:left="720" w:hanging="360"/>
+      </w:pPr>
+      <w:rPr>
+        <w:rFonts w:ascii="Symbol" w:hAnsi="Symbol" w:hint="default"/>
+        <w:sz w:val="20"/>
+      </w:rPr>
+    </w:lvl>
+    <w:lvl w:ilvl="1" w:tentative="1">
+      <w:numFmt w:val="bullet"/>
+      <w:lvlText w:val="o"/>
+      <w:lvlJc w:val="left"/>
+      <w:pPr>
+        <w:tabs>
+          <w:tab w:val="num" w:pos="1440"/>
+        </w:tabs>
+        <w:ind w:left="1440" w:hanging="360"/>
+      </w:pPr>
+      <w:rPr>
+        <w:rFonts w:ascii="Courier New" w:hAnsi="Courier New" w:hint="default"/>
+        <w:sz w:val="20"/>
+      </w:rPr>
+    </w:lvl>
+    <w:lvl w:ilvl="2" w:tentative="1">
+      <w:numFmt w:val="bullet"/>
+      <w:lvlText w:val=""/>
+      <w:lvlJc w:val="left"/>
+      <w:pPr>
+        <w:tabs>
+          <w:tab w:val="num" w:pos="2160"/>
+        </w:tabs>
+        <w:ind w:left="2160" w:hanging="360"/>
+      </w:pPr>
+      <w:rPr>
+        <w:rFonts w:ascii="Wingdings" w:hAnsi="Wingdings" w:hint="default"/>
+        <w:sz w:val="20"/>
+      </w:rPr>
+    </w:lvl>
+    <w:lvl w:ilvl="3" w:tentative="1">
+      <w:numFmt w:val="bullet"/>
+      <w:lvlText w:val=""/>
+      <w:lvlJc w:val="left"/>
+      <w:pPr>
+        <w:tabs>
+          <w:tab w:val="num" w:pos="2880"/>
+        </w:tabs>
+        <w:ind w:left="2880" w:hanging="360"/>
+      </w:pPr>
+      <w:rPr>
+        <w:rFonts w:ascii="Wingdings" w:hAnsi="Wingdings" w:hint="default"/>
+        <w:sz w:val="20"/>
+      </w:rPr>
+    </w:lvl>
+    <w:lvl w:ilvl="4" w:tentative="1">
+      <w:numFmt w:val="bullet"/>
+      <w:lvlText w:val=""/>
+      <w:lvlJc w:val="left"/>
+      <w:pPr>
+        <w:tabs>
+          <w:tab w:val="num" w:pos="3600"/>
+        </w:tabs>
+        <w:ind w:left="3600" w:hanging="360"/>
+      </w:pPr>
+      <w:rPr>
+        <w:rFonts w:ascii="Wingdings" w:hAnsi="Wingdings" w:hint="default"/>
+        <w:sz w:val="20"/>
+      </w:rPr>
+    </w:lvl>
+    <w:lvl w:ilvl="5" w:tentative="1">
+      <w:numFmt w:val="bullet"/>
+      <w:lvlText w:val=""/>
+      <w:lvlJc w:val="left"/>
+      <w:pPr>
+        <w:tabs>
+          <w:tab w:val="num" w:pos="4320"/>
+        </w:tabs>
+        <w:ind w:left="4320" w:hanging="360"/>
+      </w:pPr>
+      <w:rPr>
+        <w:rFonts w:ascii="Wingdings" w:hAnsi="Wingdings" w:hint="default"/>
+        <w:sz w:val="20"/>
+      </w:rPr>
+    </w:lvl>
+    <w:lvl w:ilvl="6" w:tentative="1">
+      <w:numFmt w:val="bullet"/>
+      <w:lvlText w:val=""/>
+      <w:lvlJc w:val="left"/>
+      <w:pPr>
+        <w:tabs>
+          <w:tab w:val="num" w:pos="5040"/>
+        </w:tabs>
+        <w:ind w:left="5040" w:hanging="360"/>
+      </w:pPr>
+      <w:rPr>
+        <w:rFonts w:ascii="Wingdings" w:hAnsi="Wingdings" w:hint="default"/>
+        <w:sz w:val="20"/>
+      </w:rPr>
+    </w:lvl>
+    <w:lvl w:ilvl="7" w:tentative="1">
+      <w:numFmt w:val="bullet"/>
+      <w:lvlText w:val=""/>
+      <w:lvlJc w:val="left"/>
+      <w:pPr>
+        <w:tabs>
+          <w:tab w:val="num" w:pos="5760"/>
+        </w:tabs>
+        <w:ind w:left="5760" w:hanging="360"/>
+      </w:pPr>
+      <w:rPr>
+        <w:rFonts w:ascii="Wingdings" w:hAnsi="Wingdings" w:hint="default"/>
+        <w:sz w:val="20"/>
+      </w:rPr>
+    </w:lvl>
+    <w:lvl w:ilvl="8" w:tentative="1">
+      <w:numFmt w:val="bullet"/>
+      <w:lvlText w:val=""/>
+      <w:lvlJc w:val="left"/>
+      <w:pPr>
+        <w:tabs>
+          <w:tab w:val="num" w:pos="6480"/>
+        </w:tabs>
+        <w:ind w:left="6480" w:hanging="360"/>
+      </w:pPr>
+      <w:rPr>
+        <w:rFonts w:ascii="Wingdings" w:hAnsi="Wingdings" w:hint="default"/>
+        <w:sz w:val="20"/>
+      </w:rPr>
+    </w:lvl>
+  </w:abstractNum>
   <w:num w:numId="1" w16cid:durableId="2040011488">
-    <w:abstractNumId w:val="4"/>
+    <w:abstractNumId w:val="5"/>
   </w:num>
   <w:num w:numId="2" w16cid:durableId="711661244">
     <w:abstractNumId w:val="2"/>
   </w:num>
   <w:num w:numId="3" w16cid:durableId="1878396880">
-    <w:abstractNumId w:val="6"/>
+    <w:abstractNumId w:val="7"/>
   </w:num>
   <w:num w:numId="4" w16cid:durableId="1547527143">
     <w:abstractNumId w:val="3"/>
   </w:num>
   <w:num w:numId="5" w16cid:durableId="1345134545">
-    <w:abstractNumId w:val="5"/>
+    <w:abstractNumId w:val="6"/>
   </w:num>
   <w:num w:numId="6" w16cid:durableId="1501892451">
-    <w:abstractNumId w:val="7"/>
+    <w:abstractNumId w:val="8"/>
   </w:num>
   <w:num w:numId="7" w16cid:durableId="140079087">
     <w:abstractNumId w:val="1"/>
   </w:num>
   <w:num w:numId="8" w16cid:durableId="1933775158">
     <w:abstractNumId w:val="0"/>
+  </w:num>
+  <w:num w:numId="9" w16cid:durableId="944919262">
+    <w:abstractNumId w:val="4"/>
   </w:num>
 </w:numbering>
 </file>
@@ -11747,6 +15909,29 @@
       <w:lang w:eastAsia="pt-BR"/>
     </w:rPr>
   </w:style>
+  <w:style w:type="paragraph" w:styleId="Ttulo3">
+    <w:name w:val="heading 3"/>
+    <w:basedOn w:val="Normal"/>
+    <w:next w:val="Normal"/>
+    <w:link w:val="Ttulo3Char"/>
+    <w:uiPriority w:val="9"/>
+    <w:semiHidden/>
+    <w:unhideWhenUsed/>
+    <w:qFormat/>
+    <w:rsid w:val="00A20379"/>
+    <w:pPr>
+      <w:keepNext/>
+      <w:keepLines/>
+      <w:spacing w:before="40" w:after="0"/>
+      <w:outlineLvl w:val="2"/>
+    </w:pPr>
+    <w:rPr>
+      <w:rFonts w:asciiTheme="majorHAnsi" w:eastAsiaTheme="majorEastAsia" w:hAnsiTheme="majorHAnsi" w:cstheme="majorBidi"/>
+      <w:color w:val="1F3763" w:themeColor="accent1" w:themeShade="7F"/>
+      <w:sz w:val="24"/>
+      <w:szCs w:val="24"/>
+    </w:rPr>
+  </w:style>
   <w:style w:type="paragraph" w:styleId="Ttulo5">
     <w:name w:val="heading 5"/>
     <w:basedOn w:val="Normal"/>
@@ -12017,6 +16202,20 @@
     <w:name w:val="token"/>
     <w:basedOn w:val="Fontepargpadro"/>
     <w:rsid w:val="007C375D"/>
+  </w:style>
+  <w:style w:type="character" w:customStyle="1" w:styleId="Ttulo3Char">
+    <w:name w:val="Título 3 Char"/>
+    <w:basedOn w:val="Fontepargpadro"/>
+    <w:link w:val="Ttulo3"/>
+    <w:uiPriority w:val="9"/>
+    <w:semiHidden/>
+    <w:rsid w:val="00A20379"/>
+    <w:rPr>
+      <w:rFonts w:asciiTheme="majorHAnsi" w:eastAsiaTheme="majorEastAsia" w:hAnsiTheme="majorHAnsi" w:cstheme="majorBidi"/>
+      <w:color w:val="1F3763" w:themeColor="accent1" w:themeShade="7F"/>
+      <w:sz w:val="24"/>
+      <w:szCs w:val="24"/>
+    </w:rPr>
   </w:style>
 </w:styles>
 </file>

</xml_diff>